<commit_message>
work on Final Project Report.docx
</commit_message>
<xml_diff>
--- a/docs/Final Project Report.docx
+++ b/docs/Final Project Report.docx
@@ -25,12 +25,16 @@
         <w:p>
           <w:pPr>
             <w:pStyle w:val="NoSpacing"/>
+            <w:spacing w:line="276" w:lineRule="auto"/>
             <w:rPr>
               <w:sz w:val="2"/>
             </w:rPr>
           </w:pPr>
         </w:p>
         <w:p>
+          <w:pPr>
+            <w:spacing w:line="276" w:lineRule="auto"/>
+          </w:pPr>
           <w:r>
             <w:rPr>
               <w:noProof/>
@@ -1093,6 +1097,9 @@
           </w:r>
         </w:p>
         <w:p>
+          <w:pPr>
+            <w:spacing w:line="276" w:lineRule="auto"/>
+          </w:pPr>
           <w:r>
             <w:rPr>
               <w:noProof/>
@@ -1187,6 +1194,7 @@
     <w:p>
       <w:pPr>
         <w:pStyle w:val="Heading1"/>
+        <w:spacing w:line="276" w:lineRule="auto"/>
       </w:pPr>
       <w:bookmarkStart w:id="0" w:name="_Toc98496639"/>
       <w:bookmarkStart w:id="1" w:name="_Toc98958028"/>
@@ -1199,6 +1207,7 @@
     </w:p>
     <w:p>
       <w:pPr>
+        <w:spacing w:line="276" w:lineRule="auto"/>
         <w:rPr>
           <w:sz w:val="24"/>
           <w:szCs w:val="24"/>
@@ -1223,7 +1232,23 @@
           <w:sz w:val="24"/>
           <w:szCs w:val="24"/>
         </w:rPr>
-        <w:t xml:space="preserve"> Jameel. During my second year at Essex he was one of the supervisors for our team project, and through the year I got to know him as a professional lecturer with an abundance of wisdom and optimism.</w:t>
+        <w:t xml:space="preserve"> Jameel. During my second year at </w:t>
+      </w:r>
+      <w:proofErr w:type="gramStart"/>
+      <w:r>
+        <w:rPr>
+          <w:sz w:val="24"/>
+          <w:szCs w:val="24"/>
+        </w:rPr>
+        <w:t>Essex</w:t>
+      </w:r>
+      <w:proofErr w:type="gramEnd"/>
+      <w:r>
+        <w:rPr>
+          <w:sz w:val="24"/>
+          <w:szCs w:val="24"/>
+        </w:rPr>
+        <w:t xml:space="preserve"> he was one of the supervisors for our team project, and through the year I got to know him as a professional lecturer with an abundance of wisdom and optimism.</w:t>
       </w:r>
       <w:r>
         <w:rPr>
@@ -1249,6 +1274,7 @@
     </w:p>
     <w:p>
       <w:pPr>
+        <w:spacing w:line="276" w:lineRule="auto"/>
         <w:rPr>
           <w:sz w:val="24"/>
           <w:szCs w:val="24"/>
@@ -1271,6 +1297,7 @@
     </w:p>
     <w:p>
       <w:pPr>
+        <w:spacing w:line="276" w:lineRule="auto"/>
         <w:rPr>
           <w:sz w:val="24"/>
           <w:szCs w:val="24"/>
@@ -1285,6 +1312,9 @@
       </w:r>
     </w:p>
     <w:p>
+      <w:pPr>
+        <w:spacing w:line="276" w:lineRule="auto"/>
+      </w:pPr>
       <w:r>
         <w:br w:type="page"/>
       </w:r>
@@ -1292,6 +1322,7 @@
     <w:p>
       <w:pPr>
         <w:pStyle w:val="Heading1"/>
+        <w:spacing w:line="276" w:lineRule="auto"/>
       </w:pPr>
       <w:bookmarkStart w:id="2" w:name="_Toc98496640"/>
       <w:bookmarkStart w:id="3" w:name="_Toc98958029"/>
@@ -1304,6 +1335,7 @@
     </w:p>
     <w:p>
       <w:pPr>
+        <w:spacing w:line="276" w:lineRule="auto"/>
         <w:rPr>
           <w:rFonts w:cstheme="minorHAnsi"/>
         </w:rPr>
@@ -1319,6 +1351,7 @@
     </w:p>
     <w:p>
       <w:pPr>
+        <w:spacing w:line="276" w:lineRule="auto"/>
         <w:rPr>
           <w:rFonts w:cstheme="minorHAnsi"/>
           <w:sz w:val="18"/>
@@ -1336,6 +1369,7 @@
     </w:p>
     <w:p>
       <w:pPr>
+        <w:spacing w:line="276" w:lineRule="auto"/>
         <w:rPr>
           <w:rFonts w:cstheme="minorHAnsi"/>
           <w:sz w:val="18"/>
@@ -1353,6 +1387,7 @@
     </w:p>
     <w:p>
       <w:pPr>
+        <w:spacing w:line="276" w:lineRule="auto"/>
         <w:rPr>
           <w:rFonts w:cstheme="minorHAnsi"/>
           <w:sz w:val="24"/>
@@ -1592,6 +1627,7 @@
     </w:p>
     <w:p>
       <w:pPr>
+        <w:spacing w:line="276" w:lineRule="auto"/>
         <w:rPr>
           <w:rFonts w:cstheme="minorHAnsi"/>
           <w:sz w:val="24"/>
@@ -1633,6 +1669,7 @@
         <w:p>
           <w:pPr>
             <w:pStyle w:val="TOCHeading"/>
+            <w:spacing w:line="276" w:lineRule="auto"/>
           </w:pPr>
           <w:r>
             <w:t>Table of Contents</w:t>
@@ -1644,6 +1681,7 @@
             <w:tabs>
               <w:tab w:val="right" w:leader="dot" w:pos="9016"/>
             </w:tabs>
+            <w:spacing w:line="276" w:lineRule="auto"/>
             <w:rPr>
               <w:rFonts w:eastAsiaTheme="minorEastAsia"/>
               <w:noProof/>
@@ -1723,6 +1761,7 @@
             <w:tabs>
               <w:tab w:val="right" w:leader="dot" w:pos="9016"/>
             </w:tabs>
+            <w:spacing w:line="276" w:lineRule="auto"/>
             <w:rPr>
               <w:rFonts w:eastAsiaTheme="minorEastAsia"/>
               <w:noProof/>
@@ -1793,6 +1832,7 @@
             <w:tabs>
               <w:tab w:val="right" w:leader="dot" w:pos="9016"/>
             </w:tabs>
+            <w:spacing w:line="276" w:lineRule="auto"/>
             <w:rPr>
               <w:rFonts w:eastAsiaTheme="minorEastAsia"/>
               <w:noProof/>
@@ -1863,6 +1903,7 @@
             <w:tabs>
               <w:tab w:val="right" w:leader="dot" w:pos="9016"/>
             </w:tabs>
+            <w:spacing w:line="276" w:lineRule="auto"/>
             <w:rPr>
               <w:rFonts w:eastAsiaTheme="minorEastAsia"/>
               <w:noProof/>
@@ -1933,6 +1974,7 @@
             <w:tabs>
               <w:tab w:val="right" w:leader="dot" w:pos="9016"/>
             </w:tabs>
+            <w:spacing w:line="276" w:lineRule="auto"/>
             <w:rPr>
               <w:rFonts w:eastAsiaTheme="minorEastAsia"/>
               <w:noProof/>
@@ -2003,6 +2045,7 @@
             <w:tabs>
               <w:tab w:val="right" w:leader="dot" w:pos="9016"/>
             </w:tabs>
+            <w:spacing w:line="276" w:lineRule="auto"/>
             <w:rPr>
               <w:rFonts w:eastAsiaTheme="minorEastAsia"/>
               <w:noProof/>
@@ -2073,6 +2116,7 @@
             <w:tabs>
               <w:tab w:val="right" w:leader="dot" w:pos="9016"/>
             </w:tabs>
+            <w:spacing w:line="276" w:lineRule="auto"/>
             <w:rPr>
               <w:rFonts w:eastAsiaTheme="minorEastAsia"/>
               <w:noProof/>
@@ -2143,6 +2187,7 @@
             <w:tabs>
               <w:tab w:val="right" w:leader="dot" w:pos="9016"/>
             </w:tabs>
+            <w:spacing w:line="276" w:lineRule="auto"/>
             <w:rPr>
               <w:rFonts w:eastAsiaTheme="minorEastAsia"/>
               <w:noProof/>
@@ -2213,6 +2258,7 @@
             <w:tabs>
               <w:tab w:val="right" w:leader="dot" w:pos="9016"/>
             </w:tabs>
+            <w:spacing w:line="276" w:lineRule="auto"/>
             <w:rPr>
               <w:rFonts w:eastAsiaTheme="minorEastAsia"/>
               <w:noProof/>
@@ -2283,6 +2329,7 @@
             <w:tabs>
               <w:tab w:val="right" w:leader="dot" w:pos="9016"/>
             </w:tabs>
+            <w:spacing w:line="276" w:lineRule="auto"/>
             <w:rPr>
               <w:rFonts w:eastAsiaTheme="minorEastAsia"/>
               <w:noProof/>
@@ -2353,6 +2400,7 @@
             <w:tabs>
               <w:tab w:val="right" w:leader="dot" w:pos="9016"/>
             </w:tabs>
+            <w:spacing w:line="276" w:lineRule="auto"/>
             <w:rPr>
               <w:rFonts w:eastAsiaTheme="minorEastAsia"/>
               <w:noProof/>
@@ -2423,6 +2471,7 @@
             <w:tabs>
               <w:tab w:val="right" w:leader="dot" w:pos="9016"/>
             </w:tabs>
+            <w:spacing w:line="276" w:lineRule="auto"/>
             <w:rPr>
               <w:rFonts w:eastAsiaTheme="minorEastAsia"/>
               <w:noProof/>
@@ -2493,6 +2542,7 @@
             <w:tabs>
               <w:tab w:val="right" w:leader="dot" w:pos="9016"/>
             </w:tabs>
+            <w:spacing w:line="276" w:lineRule="auto"/>
             <w:rPr>
               <w:rFonts w:eastAsiaTheme="minorEastAsia"/>
               <w:noProof/>
@@ -2563,6 +2613,7 @@
             <w:tabs>
               <w:tab w:val="right" w:leader="dot" w:pos="9016"/>
             </w:tabs>
+            <w:spacing w:line="276" w:lineRule="auto"/>
             <w:rPr>
               <w:rFonts w:eastAsiaTheme="minorEastAsia"/>
               <w:noProof/>
@@ -2633,6 +2684,7 @@
             <w:tabs>
               <w:tab w:val="right" w:leader="dot" w:pos="9016"/>
             </w:tabs>
+            <w:spacing w:line="276" w:lineRule="auto"/>
             <w:rPr>
               <w:rFonts w:eastAsiaTheme="minorEastAsia"/>
               <w:noProof/>
@@ -2703,6 +2755,7 @@
             <w:tabs>
               <w:tab w:val="right" w:leader="dot" w:pos="9016"/>
             </w:tabs>
+            <w:spacing w:line="276" w:lineRule="auto"/>
             <w:rPr>
               <w:rFonts w:eastAsiaTheme="minorEastAsia"/>
               <w:noProof/>
@@ -2773,6 +2826,7 @@
             <w:tabs>
               <w:tab w:val="right" w:leader="dot" w:pos="9016"/>
             </w:tabs>
+            <w:spacing w:line="276" w:lineRule="auto"/>
             <w:rPr>
               <w:rFonts w:eastAsiaTheme="minorEastAsia"/>
               <w:noProof/>
@@ -2843,6 +2897,7 @@
             <w:tabs>
               <w:tab w:val="right" w:leader="dot" w:pos="9016"/>
             </w:tabs>
+            <w:spacing w:line="276" w:lineRule="auto"/>
             <w:rPr>
               <w:rFonts w:eastAsiaTheme="minorEastAsia"/>
               <w:noProof/>
@@ -2913,6 +2968,7 @@
             <w:tabs>
               <w:tab w:val="right" w:leader="dot" w:pos="9016"/>
             </w:tabs>
+            <w:spacing w:line="276" w:lineRule="auto"/>
             <w:rPr>
               <w:rFonts w:eastAsiaTheme="minorEastAsia"/>
               <w:noProof/>
@@ -2983,6 +3039,7 @@
             <w:tabs>
               <w:tab w:val="right" w:leader="dot" w:pos="9016"/>
             </w:tabs>
+            <w:spacing w:line="276" w:lineRule="auto"/>
             <w:rPr>
               <w:rFonts w:eastAsiaTheme="minorEastAsia"/>
               <w:noProof/>
@@ -3053,6 +3110,7 @@
             <w:tabs>
               <w:tab w:val="right" w:leader="dot" w:pos="9016"/>
             </w:tabs>
+            <w:spacing w:line="276" w:lineRule="auto"/>
             <w:rPr>
               <w:rFonts w:eastAsiaTheme="minorEastAsia"/>
               <w:noProof/>
@@ -3123,6 +3181,7 @@
             <w:tabs>
               <w:tab w:val="right" w:leader="dot" w:pos="9016"/>
             </w:tabs>
+            <w:spacing w:line="276" w:lineRule="auto"/>
             <w:rPr>
               <w:rFonts w:eastAsiaTheme="minorEastAsia"/>
               <w:noProof/>
@@ -3193,6 +3252,7 @@
             <w:tabs>
               <w:tab w:val="right" w:leader="dot" w:pos="9016"/>
             </w:tabs>
+            <w:spacing w:line="276" w:lineRule="auto"/>
             <w:rPr>
               <w:rFonts w:eastAsiaTheme="minorEastAsia"/>
               <w:noProof/>
@@ -3263,6 +3323,7 @@
             <w:tabs>
               <w:tab w:val="right" w:leader="dot" w:pos="9016"/>
             </w:tabs>
+            <w:spacing w:line="276" w:lineRule="auto"/>
             <w:rPr>
               <w:rFonts w:eastAsiaTheme="minorEastAsia"/>
               <w:noProof/>
@@ -3328,6 +3389,9 @@
           </w:hyperlink>
         </w:p>
         <w:p>
+          <w:pPr>
+            <w:spacing w:line="276" w:lineRule="auto"/>
+          </w:pPr>
           <w:r>
             <w:rPr>
               <w:b/>
@@ -3341,6 +3405,7 @@
     </w:sdt>
     <w:p>
       <w:pPr>
+        <w:spacing w:line="276" w:lineRule="auto"/>
         <w:rPr>
           <w:rFonts w:cstheme="minorHAnsi"/>
         </w:rPr>
@@ -3348,6 +3413,7 @@
     </w:p>
     <w:p>
       <w:pPr>
+        <w:spacing w:line="276" w:lineRule="auto"/>
         <w:rPr>
           <w:rFonts w:cstheme="minorHAnsi"/>
         </w:rPr>
@@ -3370,6 +3436,7 @@
     <w:p>
       <w:pPr>
         <w:pStyle w:val="Heading1"/>
+        <w:spacing w:line="276" w:lineRule="auto"/>
       </w:pPr>
       <w:bookmarkStart w:id="4" w:name="_Toc98958030"/>
       <w:r>
@@ -3384,6 +3451,7 @@
     <w:p>
       <w:pPr>
         <w:pStyle w:val="Heading2"/>
+        <w:spacing w:line="276" w:lineRule="auto"/>
       </w:pPr>
       <w:bookmarkStart w:id="5" w:name="_Toc98958031"/>
       <w:r>
@@ -3393,6 +3461,7 @@
     </w:p>
     <w:p>
       <w:pPr>
+        <w:spacing w:line="276" w:lineRule="auto"/>
         <w:rPr>
           <w:sz w:val="24"/>
           <w:szCs w:val="24"/>
@@ -3408,6 +3477,7 @@
     </w:p>
     <w:p>
       <w:pPr>
+        <w:spacing w:line="276" w:lineRule="auto"/>
         <w:rPr>
           <w:sz w:val="24"/>
           <w:szCs w:val="24"/>
@@ -3446,7 +3516,23 @@
           <w:sz w:val="24"/>
           <w:szCs w:val="24"/>
         </w:rPr>
-        <w:t xml:space="preserve">The goal is to place this device outside every staff office door so that anyone who wants to visit the staff knows that current status of staff - whether the staff is in the office or out of office, whether the staff is in a meeting, or on leave. </w:t>
+        <w:t xml:space="preserve">The goal is to place this device outside every staff office door so that anyone who wants to visit the staff knows that </w:t>
+      </w:r>
+      <w:proofErr w:type="gramStart"/>
+      <w:r>
+        <w:rPr>
+          <w:sz w:val="24"/>
+          <w:szCs w:val="24"/>
+        </w:rPr>
+        <w:t>current status</w:t>
+      </w:r>
+      <w:proofErr w:type="gramEnd"/>
+      <w:r>
+        <w:rPr>
+          <w:sz w:val="24"/>
+          <w:szCs w:val="24"/>
+        </w:rPr>
+        <w:t xml:space="preserve"> of staff - whether the staff is in the office or out of office, whether the staff is in a meeting, or on leave. </w:t>
       </w:r>
       <w:r>
         <w:rPr>
@@ -3558,6 +3644,7 @@
     <w:p>
       <w:pPr>
         <w:pStyle w:val="Heading2"/>
+        <w:spacing w:line="276" w:lineRule="auto"/>
       </w:pPr>
       <w:bookmarkStart w:id="6" w:name="_Toc98958032"/>
       <w:r>
@@ -3567,6 +3654,7 @@
     </w:p>
     <w:p>
       <w:pPr>
+        <w:spacing w:line="276" w:lineRule="auto"/>
         <w:rPr>
           <w:b/>
           <w:bCs/>
@@ -3586,6 +3674,7 @@
     </w:p>
     <w:p>
       <w:pPr>
+        <w:spacing w:line="276" w:lineRule="auto"/>
         <w:rPr>
           <w:b/>
           <w:bCs/>
@@ -3605,6 +3694,7 @@
     </w:p>
     <w:p>
       <w:pPr>
+        <w:spacing w:line="276" w:lineRule="auto"/>
         <w:rPr>
           <w:sz w:val="24"/>
           <w:szCs w:val="24"/>
@@ -3660,6 +3750,7 @@
           <w:ilvl w:val="0"/>
           <w:numId w:val="2"/>
         </w:numPr>
+        <w:spacing w:line="276" w:lineRule="auto"/>
         <w:rPr>
           <w:sz w:val="24"/>
           <w:szCs w:val="24"/>
@@ -3687,6 +3778,7 @@
           <w:ilvl w:val="0"/>
           <w:numId w:val="2"/>
         </w:numPr>
+        <w:spacing w:line="276" w:lineRule="auto"/>
         <w:rPr>
           <w:sz w:val="24"/>
           <w:szCs w:val="24"/>
@@ -3707,6 +3799,7 @@
           <w:ilvl w:val="0"/>
           <w:numId w:val="2"/>
         </w:numPr>
+        <w:spacing w:line="276" w:lineRule="auto"/>
         <w:rPr>
           <w:sz w:val="24"/>
           <w:szCs w:val="24"/>
@@ -3722,6 +3815,7 @@
     </w:p>
     <w:p>
       <w:pPr>
+        <w:spacing w:line="276" w:lineRule="auto"/>
         <w:rPr>
           <w:sz w:val="24"/>
           <w:szCs w:val="24"/>
@@ -3738,6 +3832,7 @@
     <w:p>
       <w:pPr>
         <w:pStyle w:val="Heading2"/>
+        <w:spacing w:line="276" w:lineRule="auto"/>
       </w:pPr>
       <w:bookmarkStart w:id="7" w:name="_Toc98958033"/>
       <w:r>
@@ -3747,40 +3842,39 @@
     </w:p>
     <w:p>
       <w:pPr>
-        <w:rPr>
-          <w:b/>
-          <w:bCs/>
-          <w:sz w:val="24"/>
-          <w:szCs w:val="24"/>
-        </w:rPr>
-      </w:pPr>
-      <w:r>
-        <w:rPr>
-          <w:b/>
-          <w:bCs/>
-          <w:sz w:val="24"/>
-          <w:szCs w:val="24"/>
-        </w:rPr>
-        <w:t>Why I wanted to do the project. Why now is a good time to do it.</w:t>
-      </w:r>
-    </w:p>
-    <w:p>
-      <w:pPr>
-        <w:rPr>
-          <w:sz w:val="24"/>
-          <w:szCs w:val="24"/>
-        </w:rPr>
-      </w:pPr>
-      <w:r>
-        <w:rPr>
-          <w:sz w:val="24"/>
-          <w:szCs w:val="24"/>
-        </w:rPr>
-        <w:t>App development has always intrigued me, but throughout the first two years of university there had been little to no focus on it. So when the chance presented itself to try developing an application from scratch with freedom to do what I wanted with it, there was no doubt in my mind that this was the project I wanted as my final year project.</w:t>
-      </w:r>
-    </w:p>
-    <w:p>
-      <w:pPr>
+        <w:spacing w:line="276" w:lineRule="auto"/>
+        <w:rPr>
+          <w:sz w:val="24"/>
+          <w:szCs w:val="24"/>
+        </w:rPr>
+      </w:pPr>
+      <w:r>
+        <w:rPr>
+          <w:sz w:val="24"/>
+          <w:szCs w:val="24"/>
+        </w:rPr>
+        <w:t xml:space="preserve">App development has always intrigued me, but throughout the first two years of university there had been little to no focus on it. </w:t>
+      </w:r>
+      <w:proofErr w:type="gramStart"/>
+      <w:r>
+        <w:rPr>
+          <w:sz w:val="24"/>
+          <w:szCs w:val="24"/>
+        </w:rPr>
+        <w:t>So</w:t>
+      </w:r>
+      <w:proofErr w:type="gramEnd"/>
+      <w:r>
+        <w:rPr>
+          <w:sz w:val="24"/>
+          <w:szCs w:val="24"/>
+        </w:rPr>
+        <w:t xml:space="preserve"> when the chance presented itself to try developing an application from scratch with freedom to do what I wanted with it, there was no doubt in my mind that this was the project I wanted as my final year project.</w:t>
+      </w:r>
+    </w:p>
+    <w:p>
+      <w:pPr>
+        <w:spacing w:line="276" w:lineRule="auto"/>
         <w:rPr>
           <w:sz w:val="24"/>
           <w:szCs w:val="24"/>
@@ -3805,14 +3899,7 @@
           <w:sz w:val="24"/>
           <w:szCs w:val="24"/>
         </w:rPr>
-        <w:t>highlight the importance smartphones, and the applications on them have on our life. A survey on the number of smartphone subscriptions worldwide from 2016 to 2027 shows that th</w:t>
-      </w:r>
-      <w:r>
-        <w:rPr>
-          <w:sz w:val="24"/>
-          <w:szCs w:val="24"/>
-        </w:rPr>
-        <w:t xml:space="preserve">e amount has been increasing substantially since 2016 and is </w:t>
+        <w:t xml:space="preserve">highlight the importance smartphones, and the applications on them have on our life. A survey on the number of smartphone subscriptions worldwide from 2016 </w:t>
       </w:r>
       <w:r>
         <w:rPr>
@@ -3820,7 +3907,14 @@
           <w:szCs w:val="24"/>
         </w:rPr>
         <w:lastRenderedPageBreak/>
-        <w:t>forecasted to keep increasing in the coming years. At the end of 2021, the number was at 6.259 billion and is forecasted to grow into 6.567 billion in 2022</w:t>
+        <w:t>to 2027 shows that th</w:t>
+      </w:r>
+      <w:r>
+        <w:rPr>
+          <w:sz w:val="24"/>
+          <w:szCs w:val="24"/>
+        </w:rPr>
+        <w:t>e amount has been increasing substantially since 2016 and is forecasted to keep increasing in the coming years. At the end of 2021, the number was at 6.259 billion and is forecasted to grow into 6.567 billion in 2022</w:t>
       </w:r>
       <w:sdt>
         <w:sdtPr>
@@ -3845,7 +3939,7 @@
               <w:sz w:val="24"/>
               <w:szCs w:val="24"/>
             </w:rPr>
-            <w:instrText xml:space="preserve"> CITATION Sta22 \l 2057 </w:instrText>
+            <w:instrText xml:space="preserve">CITATION Sta22 \l 2057 </w:instrText>
           </w:r>
           <w:r>
             <w:rPr>
@@ -3987,7 +4081,7 @@
               <w:sz w:val="24"/>
               <w:szCs w:val="24"/>
             </w:rPr>
-            <w:instrText xml:space="preserve"> CITATION Sta21 \l 2057 </w:instrText>
+            <w:instrText xml:space="preserve">CITATION Sta21 \l 2057 </w:instrText>
           </w:r>
           <w:r>
             <w:rPr>
@@ -4039,6 +4133,7 @@
     </w:p>
     <w:p>
       <w:pPr>
+        <w:spacing w:line="276" w:lineRule="auto"/>
         <w:rPr>
           <w:sz w:val="24"/>
           <w:szCs w:val="24"/>
@@ -4098,6 +4193,7 @@
     <w:p>
       <w:pPr>
         <w:pStyle w:val="Heading2"/>
+        <w:spacing w:line="276" w:lineRule="auto"/>
       </w:pPr>
       <w:bookmarkStart w:id="8" w:name="_Toc98958034"/>
       <w:r>
@@ -4107,6 +4203,7 @@
     </w:p>
     <w:p>
       <w:pPr>
+        <w:spacing w:line="276" w:lineRule="auto"/>
         <w:rPr>
           <w:sz w:val="24"/>
           <w:szCs w:val="24"/>
@@ -4122,6 +4219,7 @@
     </w:p>
     <w:p>
       <w:pPr>
+        <w:spacing w:line="276" w:lineRule="auto"/>
         <w:rPr>
           <w:sz w:val="24"/>
           <w:szCs w:val="24"/>
@@ -4288,7 +4386,21 @@
           <w:sz w:val="24"/>
           <w:szCs w:val="24"/>
         </w:rPr>
-        <w:t xml:space="preserve">A quick web search shows that this is still the case for a majority of development. </w:t>
+        <w:t xml:space="preserve">A quick web search shows that this is still the case for </w:t>
+      </w:r>
+      <w:r>
+        <w:rPr>
+          <w:sz w:val="24"/>
+          <w:szCs w:val="24"/>
+        </w:rPr>
+        <w:t xml:space="preserve">most of app </w:t>
+      </w:r>
+      <w:r>
+        <w:rPr>
+          <w:sz w:val="24"/>
+          <w:szCs w:val="24"/>
+        </w:rPr>
+        <w:t xml:space="preserve">development. </w:t>
       </w:r>
       <w:r>
         <w:rPr>
@@ -4449,21 +4561,583 @@
     </w:p>
     <w:p>
       <w:pPr>
-        <w:rPr>
-          <w:sz w:val="24"/>
-          <w:szCs w:val="24"/>
-        </w:rPr>
-      </w:pPr>
-      <w:r>
-        <w:rPr>
-          <w:sz w:val="24"/>
-          <w:szCs w:val="24"/>
-        </w:rPr>
-        <w:t>MENTION STUFF THAT HAS RESEARCHED WHAT MAKES AN APP GOOD/SUCCESSFULL</w:t>
-      </w:r>
-    </w:p>
-    <w:p>
-      <w:pPr>
+        <w:spacing w:line="276" w:lineRule="auto"/>
+        <w:rPr>
+          <w:sz w:val="24"/>
+          <w:szCs w:val="24"/>
+        </w:rPr>
+      </w:pPr>
+      <w:r>
+        <w:rPr>
+          <w:sz w:val="24"/>
+          <w:szCs w:val="24"/>
+        </w:rPr>
+        <w:t xml:space="preserve">“Factors Influencing Quality of Mobile Apps: Role of Mobile App Development Life Cycle” is a paper published in October of 2014 and </w:t>
+      </w:r>
+      <w:r>
+        <w:rPr>
+          <w:sz w:val="24"/>
+          <w:szCs w:val="24"/>
+        </w:rPr>
+        <w:t>investigates</w:t>
+      </w:r>
+      <w:r>
+        <w:rPr>
+          <w:sz w:val="24"/>
+          <w:szCs w:val="24"/>
+        </w:rPr>
+        <w:t xml:space="preserve"> what makes applications fail, and by proxy then also describes what to do to not make an application that will fail.</w:t>
+      </w:r>
+      <w:r>
+        <w:rPr>
+          <w:sz w:val="24"/>
+          <w:szCs w:val="24"/>
+        </w:rPr>
+        <w:br/>
+        <w:t xml:space="preserve">According to the report </w:t>
+      </w:r>
+      <w:proofErr w:type="spellStart"/>
+      <w:r>
+        <w:rPr>
+          <w:sz w:val="24"/>
+          <w:szCs w:val="24"/>
+        </w:rPr>
+        <w:t>the</w:t>
+      </w:r>
+      <w:proofErr w:type="spellEnd"/>
+      <w:r>
+        <w:rPr>
+          <w:sz w:val="24"/>
+          <w:szCs w:val="24"/>
+        </w:rPr>
+        <w:t xml:space="preserve"> were about 6.4 billion applications downloaded in 2009, with the </w:t>
+      </w:r>
+      <w:r>
+        <w:rPr>
+          <w:sz w:val="24"/>
+          <w:szCs w:val="24"/>
+        </w:rPr>
+        <w:t>number increasing at an accelerated rate to 76.9 billion by 2014</w:t>
+      </w:r>
+      <w:sdt>
+        <w:sdtPr>
+          <w:rPr>
+            <w:sz w:val="24"/>
+            <w:szCs w:val="24"/>
+          </w:rPr>
+          <w:id w:val="565919907"/>
+          <w:citation/>
+        </w:sdtPr>
+        <w:sdtContent>
+          <w:r>
+            <w:rPr>
+              <w:sz w:val="24"/>
+              <w:szCs w:val="24"/>
+            </w:rPr>
+            <w:fldChar w:fldCharType="begin"/>
+          </w:r>
+          <w:r>
+            <w:rPr>
+              <w:sz w:val="24"/>
+              <w:szCs w:val="24"/>
+            </w:rPr>
+            <w:instrText xml:space="preserve"> CITATION Ven14 \l 2057 </w:instrText>
+          </w:r>
+          <w:r>
+            <w:rPr>
+              <w:sz w:val="24"/>
+              <w:szCs w:val="24"/>
+            </w:rPr>
+            <w:fldChar w:fldCharType="separate"/>
+          </w:r>
+          <w:r>
+            <w:rPr>
+              <w:noProof/>
+              <w:sz w:val="24"/>
+              <w:szCs w:val="24"/>
+            </w:rPr>
+            <w:t xml:space="preserve"> </w:t>
+          </w:r>
+          <w:r>
+            <w:rPr>
+              <w:noProof/>
+              <w:sz w:val="24"/>
+              <w:szCs w:val="24"/>
+            </w:rPr>
+            <w:t>[7]</w:t>
+          </w:r>
+          <w:r>
+            <w:rPr>
+              <w:sz w:val="24"/>
+              <w:szCs w:val="24"/>
+            </w:rPr>
+            <w:fldChar w:fldCharType="end"/>
+          </w:r>
+        </w:sdtContent>
+      </w:sdt>
+      <w:r>
+        <w:rPr>
+          <w:sz w:val="24"/>
+          <w:szCs w:val="24"/>
+        </w:rPr>
+        <w:t>.</w:t>
+      </w:r>
+      <w:r>
+        <w:rPr>
+          <w:sz w:val="24"/>
+          <w:szCs w:val="24"/>
+        </w:rPr>
+        <w:br/>
+      </w:r>
+      <w:r>
+        <w:rPr>
+          <w:sz w:val="24"/>
+          <w:szCs w:val="24"/>
+        </w:rPr>
+        <w:lastRenderedPageBreak/>
+        <w:t xml:space="preserve">This projected increase is further </w:t>
+      </w:r>
+      <w:r>
+        <w:rPr>
+          <w:sz w:val="24"/>
+          <w:szCs w:val="24"/>
+        </w:rPr>
+        <w:t>backed up by numbers from Statista, showing that the number of mobile app downloads in 2016 was at 140.68 billion and in 2021 was at 230 billion</w:t>
+      </w:r>
+      <w:sdt>
+        <w:sdtPr>
+          <w:rPr>
+            <w:sz w:val="24"/>
+            <w:szCs w:val="24"/>
+          </w:rPr>
+          <w:id w:val="-1189836405"/>
+          <w:citation/>
+        </w:sdtPr>
+        <w:sdtContent>
+          <w:r>
+            <w:rPr>
+              <w:sz w:val="24"/>
+              <w:szCs w:val="24"/>
+            </w:rPr>
+            <w:fldChar w:fldCharType="begin"/>
+          </w:r>
+          <w:r>
+            <w:rPr>
+              <w:sz w:val="24"/>
+              <w:szCs w:val="24"/>
+            </w:rPr>
+            <w:instrText xml:space="preserve">CITATION LCe22 \l 2057 </w:instrText>
+          </w:r>
+          <w:r>
+            <w:rPr>
+              <w:sz w:val="24"/>
+              <w:szCs w:val="24"/>
+            </w:rPr>
+            <w:fldChar w:fldCharType="separate"/>
+          </w:r>
+          <w:r>
+            <w:rPr>
+              <w:noProof/>
+              <w:sz w:val="24"/>
+              <w:szCs w:val="24"/>
+            </w:rPr>
+            <w:t xml:space="preserve"> </w:t>
+          </w:r>
+          <w:r>
+            <w:rPr>
+              <w:noProof/>
+              <w:sz w:val="24"/>
+              <w:szCs w:val="24"/>
+            </w:rPr>
+            <w:t>[8]</w:t>
+          </w:r>
+          <w:r>
+            <w:rPr>
+              <w:sz w:val="24"/>
+              <w:szCs w:val="24"/>
+            </w:rPr>
+            <w:fldChar w:fldCharType="end"/>
+          </w:r>
+        </w:sdtContent>
+      </w:sdt>
+      <w:r>
+        <w:rPr>
+          <w:sz w:val="24"/>
+          <w:szCs w:val="24"/>
+        </w:rPr>
+        <w:t>, showing that the mobile app industry is bigger now than ever.</w:t>
+      </w:r>
+      <w:r>
+        <w:rPr>
+          <w:sz w:val="24"/>
+          <w:szCs w:val="24"/>
+        </w:rPr>
+        <w:br/>
+        <w:t>The report describes a bad app as having the following flaws:</w:t>
+      </w:r>
+    </w:p>
+    <w:p>
+      <w:pPr>
+        <w:pStyle w:val="ListParagraph"/>
+        <w:numPr>
+          <w:ilvl w:val="0"/>
+          <w:numId w:val="5"/>
+        </w:numPr>
+        <w:spacing w:line="276" w:lineRule="auto"/>
+        <w:rPr>
+          <w:sz w:val="24"/>
+          <w:szCs w:val="24"/>
+        </w:rPr>
+      </w:pPr>
+      <w:r>
+        <w:rPr>
+          <w:sz w:val="24"/>
+          <w:szCs w:val="24"/>
+        </w:rPr>
+        <w:t>Poor design/UI</w:t>
+      </w:r>
+    </w:p>
+    <w:p>
+      <w:pPr>
+        <w:pStyle w:val="ListParagraph"/>
+        <w:numPr>
+          <w:ilvl w:val="0"/>
+          <w:numId w:val="5"/>
+        </w:numPr>
+        <w:spacing w:line="276" w:lineRule="auto"/>
+        <w:rPr>
+          <w:sz w:val="24"/>
+          <w:szCs w:val="24"/>
+        </w:rPr>
+      </w:pPr>
+      <w:r>
+        <w:rPr>
+          <w:sz w:val="24"/>
+          <w:szCs w:val="24"/>
+        </w:rPr>
+        <w:t>Too much clutter on screen</w:t>
+      </w:r>
+    </w:p>
+    <w:p>
+      <w:pPr>
+        <w:pStyle w:val="ListParagraph"/>
+        <w:numPr>
+          <w:ilvl w:val="0"/>
+          <w:numId w:val="5"/>
+        </w:numPr>
+        <w:spacing w:line="276" w:lineRule="auto"/>
+        <w:rPr>
+          <w:sz w:val="24"/>
+          <w:szCs w:val="24"/>
+        </w:rPr>
+      </w:pPr>
+      <w:r>
+        <w:rPr>
+          <w:sz w:val="24"/>
+          <w:szCs w:val="24"/>
+        </w:rPr>
+        <w:t>Poor navigation</w:t>
+      </w:r>
+    </w:p>
+    <w:p>
+      <w:pPr>
+        <w:pStyle w:val="ListParagraph"/>
+        <w:numPr>
+          <w:ilvl w:val="0"/>
+          <w:numId w:val="5"/>
+        </w:numPr>
+        <w:spacing w:line="276" w:lineRule="auto"/>
+        <w:rPr>
+          <w:sz w:val="24"/>
+          <w:szCs w:val="24"/>
+        </w:rPr>
+      </w:pPr>
+      <w:r>
+        <w:rPr>
+          <w:sz w:val="24"/>
+          <w:szCs w:val="24"/>
+        </w:rPr>
+        <w:t>Does not meet the user requirements</w:t>
+      </w:r>
+    </w:p>
+    <w:p>
+      <w:pPr>
+        <w:pStyle w:val="ListParagraph"/>
+        <w:numPr>
+          <w:ilvl w:val="0"/>
+          <w:numId w:val="5"/>
+        </w:numPr>
+        <w:spacing w:line="276" w:lineRule="auto"/>
+        <w:rPr>
+          <w:sz w:val="24"/>
+          <w:szCs w:val="24"/>
+        </w:rPr>
+      </w:pPr>
+      <w:r>
+        <w:rPr>
+          <w:sz w:val="24"/>
+          <w:szCs w:val="24"/>
+        </w:rPr>
+        <w:t>Does not address the specific issue</w:t>
+      </w:r>
+    </w:p>
+    <w:p>
+      <w:pPr>
+        <w:pStyle w:val="ListParagraph"/>
+        <w:numPr>
+          <w:ilvl w:val="0"/>
+          <w:numId w:val="5"/>
+        </w:numPr>
+        <w:spacing w:line="276" w:lineRule="auto"/>
+        <w:rPr>
+          <w:sz w:val="24"/>
+          <w:szCs w:val="24"/>
+        </w:rPr>
+      </w:pPr>
+      <w:r>
+        <w:rPr>
+          <w:sz w:val="24"/>
+          <w:szCs w:val="24"/>
+        </w:rPr>
+        <w:t>Has security issues</w:t>
+      </w:r>
+    </w:p>
+    <w:p>
+      <w:pPr>
+        <w:pStyle w:val="ListParagraph"/>
+        <w:numPr>
+          <w:ilvl w:val="0"/>
+          <w:numId w:val="5"/>
+        </w:numPr>
+        <w:spacing w:line="276" w:lineRule="auto"/>
+        <w:rPr>
+          <w:sz w:val="24"/>
+          <w:szCs w:val="24"/>
+        </w:rPr>
+      </w:pPr>
+      <w:r>
+        <w:rPr>
+          <w:sz w:val="24"/>
+          <w:szCs w:val="24"/>
+        </w:rPr>
+        <w:t>Fails at essential times</w:t>
+      </w:r>
+    </w:p>
+    <w:p>
+      <w:pPr>
+        <w:pStyle w:val="ListParagraph"/>
+        <w:numPr>
+          <w:ilvl w:val="0"/>
+          <w:numId w:val="5"/>
+        </w:numPr>
+        <w:spacing w:line="276" w:lineRule="auto"/>
+        <w:rPr>
+          <w:sz w:val="24"/>
+          <w:szCs w:val="24"/>
+        </w:rPr>
+      </w:pPr>
+      <w:r>
+        <w:rPr>
+          <w:sz w:val="24"/>
+          <w:szCs w:val="24"/>
+        </w:rPr>
+        <w:t>Downloading issues</w:t>
+      </w:r>
+    </w:p>
+    <w:p>
+      <w:pPr>
+        <w:pStyle w:val="ListParagraph"/>
+        <w:numPr>
+          <w:ilvl w:val="0"/>
+          <w:numId w:val="5"/>
+        </w:numPr>
+        <w:spacing w:line="276" w:lineRule="auto"/>
+        <w:rPr>
+          <w:sz w:val="24"/>
+          <w:szCs w:val="24"/>
+        </w:rPr>
+      </w:pPr>
+      <w:r>
+        <w:rPr>
+          <w:sz w:val="24"/>
+          <w:szCs w:val="24"/>
+        </w:rPr>
+        <w:t>Inconsistencies across platforms</w:t>
+      </w:r>
+    </w:p>
+    <w:p>
+      <w:pPr>
+        <w:pStyle w:val="ListParagraph"/>
+        <w:numPr>
+          <w:ilvl w:val="0"/>
+          <w:numId w:val="5"/>
+        </w:numPr>
+        <w:spacing w:line="276" w:lineRule="auto"/>
+        <w:rPr>
+          <w:sz w:val="24"/>
+          <w:szCs w:val="24"/>
+        </w:rPr>
+      </w:pPr>
+      <w:r>
+        <w:rPr>
+          <w:sz w:val="24"/>
+          <w:szCs w:val="24"/>
+        </w:rPr>
+        <w:t>Compatibility issues</w:t>
+      </w:r>
+    </w:p>
+    <w:p>
+      <w:pPr>
+        <w:pStyle w:val="ListParagraph"/>
+        <w:numPr>
+          <w:ilvl w:val="0"/>
+          <w:numId w:val="5"/>
+        </w:numPr>
+        <w:spacing w:line="276" w:lineRule="auto"/>
+        <w:rPr>
+          <w:sz w:val="24"/>
+          <w:szCs w:val="24"/>
+        </w:rPr>
+      </w:pPr>
+      <w:r>
+        <w:rPr>
+          <w:sz w:val="24"/>
+          <w:szCs w:val="24"/>
+        </w:rPr>
+        <w:t>High battery usage</w:t>
+      </w:r>
+    </w:p>
+    <w:p>
+      <w:pPr>
+        <w:pStyle w:val="ListParagraph"/>
+        <w:numPr>
+          <w:ilvl w:val="0"/>
+          <w:numId w:val="5"/>
+        </w:numPr>
+        <w:spacing w:line="276" w:lineRule="auto"/>
+        <w:rPr>
+          <w:sz w:val="24"/>
+          <w:szCs w:val="24"/>
+        </w:rPr>
+      </w:pPr>
+      <w:r>
+        <w:rPr>
+          <w:sz w:val="24"/>
+          <w:szCs w:val="24"/>
+        </w:rPr>
+        <w:t>Slow replication function</w:t>
+      </w:r>
+    </w:p>
+    <w:p>
+      <w:pPr>
+        <w:pStyle w:val="ListParagraph"/>
+        <w:numPr>
+          <w:ilvl w:val="0"/>
+          <w:numId w:val="5"/>
+        </w:numPr>
+        <w:spacing w:line="276" w:lineRule="auto"/>
+        <w:rPr>
+          <w:sz w:val="24"/>
+          <w:szCs w:val="24"/>
+        </w:rPr>
+      </w:pPr>
+      <w:r>
+        <w:rPr>
+          <w:sz w:val="24"/>
+          <w:szCs w:val="24"/>
+        </w:rPr>
+        <w:t>High ad frequency</w:t>
+      </w:r>
+    </w:p>
+    <w:p>
+      <w:pPr>
+        <w:pStyle w:val="ListParagraph"/>
+        <w:numPr>
+          <w:ilvl w:val="0"/>
+          <w:numId w:val="5"/>
+        </w:numPr>
+        <w:spacing w:line="276" w:lineRule="auto"/>
+        <w:rPr>
+          <w:sz w:val="24"/>
+          <w:szCs w:val="24"/>
+        </w:rPr>
+      </w:pPr>
+      <w:r>
+        <w:rPr>
+          <w:sz w:val="24"/>
+          <w:szCs w:val="24"/>
+        </w:rPr>
+        <w:t>Not appropriately priced</w:t>
+      </w:r>
+    </w:p>
+    <w:p>
+      <w:pPr>
+        <w:pStyle w:val="ListParagraph"/>
+        <w:numPr>
+          <w:ilvl w:val="0"/>
+          <w:numId w:val="5"/>
+        </w:numPr>
+        <w:spacing w:line="276" w:lineRule="auto"/>
+        <w:rPr>
+          <w:sz w:val="24"/>
+          <w:szCs w:val="24"/>
+        </w:rPr>
+      </w:pPr>
+      <w:r>
+        <w:rPr>
+          <w:sz w:val="24"/>
+          <w:szCs w:val="24"/>
+        </w:rPr>
+        <w:t>No endeavours made to solve any of the mentioned issues</w:t>
+      </w:r>
+    </w:p>
+    <w:p>
+      <w:pPr>
+        <w:spacing w:line="276" w:lineRule="auto"/>
+        <w:rPr>
+          <w:sz w:val="24"/>
+          <w:szCs w:val="24"/>
+        </w:rPr>
+      </w:pPr>
+      <w:r>
+        <w:rPr>
+          <w:sz w:val="24"/>
+          <w:szCs w:val="24"/>
+        </w:rPr>
+        <w:t xml:space="preserve">In short, apps should be fast with a simple and understandable </w:t>
+      </w:r>
+      <w:r>
+        <w:rPr>
+          <w:sz w:val="24"/>
+          <w:szCs w:val="24"/>
+        </w:rPr>
+        <w:t>interface and</w:t>
+      </w:r>
+      <w:r>
+        <w:rPr>
+          <w:sz w:val="24"/>
+          <w:szCs w:val="24"/>
+        </w:rPr>
+        <w:t xml:space="preserve"> should work as advertised without any issues relating to security</w:t>
+      </w:r>
+      <w:r>
+        <w:rPr>
+          <w:sz w:val="24"/>
+          <w:szCs w:val="24"/>
+        </w:rPr>
+        <w:t>, loading or battery consumption</w:t>
+      </w:r>
+      <w:r>
+        <w:rPr>
+          <w:sz w:val="24"/>
+          <w:szCs w:val="24"/>
+        </w:rPr>
+        <w:t xml:space="preserve">. </w:t>
+      </w:r>
+    </w:p>
+    <w:p>
+      <w:pPr>
+        <w:spacing w:line="276" w:lineRule="auto"/>
         <w:rPr>
           <w:sz w:val="24"/>
           <w:szCs w:val="24"/>
@@ -4481,14 +5155,44 @@
           <w:sz w:val="24"/>
           <w:szCs w:val="24"/>
         </w:rPr>
-        <w:t>most used languages, compilers or frameworks. The</w:t>
-      </w:r>
-      <w:r>
-        <w:rPr>
-          <w:sz w:val="24"/>
-          <w:szCs w:val="24"/>
-        </w:rPr>
-        <w:t xml:space="preserve"> background reading started by looking at articles like</w:t>
+        <w:t xml:space="preserve">most used languages, </w:t>
+      </w:r>
+      <w:proofErr w:type="gramStart"/>
+      <w:r>
+        <w:rPr>
+          <w:sz w:val="24"/>
+          <w:szCs w:val="24"/>
+        </w:rPr>
+        <w:t>compilers</w:t>
+      </w:r>
+      <w:proofErr w:type="gramEnd"/>
+      <w:r>
+        <w:rPr>
+          <w:sz w:val="24"/>
+          <w:szCs w:val="24"/>
+        </w:rPr>
+        <w:t xml:space="preserve"> or frameworks. The</w:t>
+      </w:r>
+      <w:r>
+        <w:rPr>
+          <w:sz w:val="24"/>
+          <w:szCs w:val="24"/>
+        </w:rPr>
+        <w:t xml:space="preserve"> background reading</w:t>
+      </w:r>
+      <w:r>
+        <w:rPr>
+          <w:sz w:val="24"/>
+          <w:szCs w:val="24"/>
+        </w:rPr>
+        <w:t xml:space="preserve"> regarding this</w:t>
+      </w:r>
+      <w:r>
+        <w:rPr>
+          <w:sz w:val="24"/>
+          <w:szCs w:val="24"/>
+        </w:rPr>
+        <w:t xml:space="preserve"> started by looking at articles like</w:t>
       </w:r>
       <w:r>
         <w:rPr>
@@ -4542,7 +5246,7 @@
               <w:sz w:val="24"/>
               <w:szCs w:val="24"/>
             </w:rPr>
-            <w:t>[3]</w:t>
+            <w:t>[5]</w:t>
           </w:r>
           <w:r>
             <w:rPr>
@@ -4567,13 +5271,6 @@
           <w:szCs w:val="24"/>
         </w:rPr>
         <w:br/>
-      </w:r>
-      <w:r>
-        <w:rPr>
-          <w:sz w:val="24"/>
-          <w:szCs w:val="24"/>
-        </w:rPr>
-        <w:lastRenderedPageBreak/>
         <w:t>But through</w:t>
       </w:r>
       <w:r>
@@ -4588,7 +5285,23 @@
           <w:sz w:val="24"/>
           <w:szCs w:val="24"/>
         </w:rPr>
-        <w:t xml:space="preserve"> all of these </w:t>
+        <w:t xml:space="preserve"> </w:t>
+      </w:r>
+      <w:proofErr w:type="gramStart"/>
+      <w:r>
+        <w:rPr>
+          <w:sz w:val="24"/>
+          <w:szCs w:val="24"/>
+        </w:rPr>
+        <w:t>all of</w:t>
+      </w:r>
+      <w:proofErr w:type="gramEnd"/>
+      <w:r>
+        <w:rPr>
+          <w:sz w:val="24"/>
+          <w:szCs w:val="24"/>
+        </w:rPr>
+        <w:t xml:space="preserve"> these </w:t>
       </w:r>
       <w:r>
         <w:rPr>
@@ -4600,6 +5313,7 @@
     </w:p>
     <w:p>
       <w:pPr>
+        <w:spacing w:line="276" w:lineRule="auto"/>
         <w:rPr>
           <w:sz w:val="24"/>
           <w:szCs w:val="24"/>
@@ -4664,7 +5378,15 @@
               <w:sz w:val="24"/>
               <w:szCs w:val="24"/>
             </w:rPr>
-            <w:t xml:space="preserve"> [4]</w:t>
+            <w:t xml:space="preserve"> </w:t>
+          </w:r>
+          <w:r>
+            <w:rPr>
+              <w:noProof/>
+              <w:sz w:val="24"/>
+              <w:szCs w:val="24"/>
+            </w:rPr>
+            <w:t>[9]</w:t>
           </w:r>
           <w:r>
             <w:rPr>
@@ -4680,14 +5402,30 @@
           <w:sz w:val="24"/>
           <w:szCs w:val="24"/>
         </w:rPr>
-        <w:t>. It is an open-source and object-oriented programming language released by Google in 2011</w:t>
-      </w:r>
-      <w:r>
-        <w:rPr>
-          <w:sz w:val="24"/>
-          <w:szCs w:val="24"/>
-        </w:rPr>
-        <w:t>, and has seen continuous improvements and development since its initial release</w:t>
+        <w:t xml:space="preserve">. It is an open-source and object-oriented programming language released by Google in </w:t>
+      </w:r>
+      <w:proofErr w:type="gramStart"/>
+      <w:r>
+        <w:rPr>
+          <w:sz w:val="24"/>
+          <w:szCs w:val="24"/>
+        </w:rPr>
+        <w:t>2011</w:t>
+      </w:r>
+      <w:r>
+        <w:rPr>
+          <w:sz w:val="24"/>
+          <w:szCs w:val="24"/>
+        </w:rPr>
+        <w:t>, and</w:t>
+      </w:r>
+      <w:proofErr w:type="gramEnd"/>
+      <w:r>
+        <w:rPr>
+          <w:sz w:val="24"/>
+          <w:szCs w:val="24"/>
+        </w:rPr>
+        <w:t xml:space="preserve"> has seen continuous improvements and development since its initial release</w:t>
       </w:r>
       <w:r>
         <w:rPr>
@@ -4742,7 +5480,15 @@
               <w:sz w:val="24"/>
               <w:szCs w:val="24"/>
             </w:rPr>
-            <w:t xml:space="preserve"> [5]</w:t>
+            <w:t xml:space="preserve"> </w:t>
+          </w:r>
+          <w:r>
+            <w:rPr>
+              <w:noProof/>
+              <w:sz w:val="24"/>
+              <w:szCs w:val="24"/>
+            </w:rPr>
+            <w:t>[10]</w:t>
           </w:r>
           <w:r>
             <w:rPr>
@@ -4765,21 +5511,44 @@
           <w:sz w:val="24"/>
           <w:szCs w:val="24"/>
         </w:rPr>
-        <w:t xml:space="preserve"> Further reading and looking at what other developers have created with Dart and Flutter, I was convinced that this was the language and environment I wanted to create my app in.</w:t>
-      </w:r>
-    </w:p>
-    <w:p/>
+        <w:t xml:space="preserve"> Further reading and looking at what other developers have created with Dart and Flutter, I was convinced that this was the language and environment I wanted to create my app in</w:t>
+      </w:r>
+      <w:r>
+        <w:rPr>
+          <w:sz w:val="24"/>
+          <w:szCs w:val="24"/>
+        </w:rPr>
+        <w:t xml:space="preserve"> (CAN ON EXPAND THIS)</w:t>
+      </w:r>
+      <w:r>
+        <w:rPr>
+          <w:sz w:val="24"/>
+          <w:szCs w:val="24"/>
+        </w:rPr>
+        <w:t>.</w:t>
+      </w:r>
+    </w:p>
+    <w:p>
+      <w:pPr>
+        <w:spacing w:line="276" w:lineRule="auto"/>
+      </w:pPr>
+    </w:p>
     <w:p>
       <w:pPr>
         <w:pStyle w:val="Heading2"/>
+        <w:spacing w:line="276" w:lineRule="auto"/>
       </w:pPr>
       <w:bookmarkStart w:id="9" w:name="_Toc98958035"/>
       <w:r>
+        <w:lastRenderedPageBreak/>
         <w:t>Related Technologies</w:t>
       </w:r>
       <w:bookmarkEnd w:id="9"/>
     </w:p>
     <w:p>
+      <w:pPr>
+        <w:spacing w:line="276" w:lineRule="auto"/>
+      </w:pPr>
       <w:r>
         <w:t>Talk about some related technologies, what they do that is similar, and what makes my product stand out.</w:t>
       </w:r>
@@ -4787,6 +5556,7 @@
     <w:p>
       <w:pPr>
         <w:pStyle w:val="Heading2"/>
+        <w:spacing w:line="276" w:lineRule="auto"/>
       </w:pPr>
       <w:bookmarkStart w:id="10" w:name="_Toc98958036"/>
       <w:r>
@@ -4795,6 +5565,9 @@
       <w:bookmarkEnd w:id="10"/>
     </w:p>
     <w:p>
+      <w:pPr>
+        <w:spacing w:line="276" w:lineRule="auto"/>
+      </w:pPr>
       <w:r>
         <w:t>Acknowledge technologies used, and why they were chosen.</w:t>
       </w:r>
@@ -4802,6 +5575,7 @@
     <w:p>
       <w:pPr>
         <w:pStyle w:val="Heading2"/>
+        <w:spacing w:line="276" w:lineRule="auto"/>
       </w:pPr>
       <w:bookmarkStart w:id="11" w:name="_Toc98958037"/>
       <w:r>
@@ -4810,6 +5584,9 @@
       <w:bookmarkEnd w:id="11"/>
     </w:p>
     <w:p>
+      <w:pPr>
+        <w:spacing w:line="276" w:lineRule="auto"/>
+      </w:pPr>
       <w:r>
         <w:t>The sustainability of the product</w:t>
       </w:r>
@@ -4817,6 +5594,7 @@
     <w:p>
       <w:pPr>
         <w:pStyle w:val="Heading2"/>
+        <w:spacing w:line="276" w:lineRule="auto"/>
       </w:pPr>
       <w:bookmarkStart w:id="12" w:name="_Toc98958038"/>
       <w:r>
@@ -4825,6 +5603,9 @@
       <w:bookmarkEnd w:id="12"/>
     </w:p>
     <w:p>
+      <w:pPr>
+        <w:spacing w:line="276" w:lineRule="auto"/>
+      </w:pPr>
       <w:r>
         <w:t xml:space="preserve">Any legal problems, as well as the use </w:t>
       </w:r>
@@ -4832,6 +5613,7 @@
     <w:p>
       <w:pPr>
         <w:pStyle w:val="Heading2"/>
+        <w:spacing w:line="276" w:lineRule="auto"/>
       </w:pPr>
       <w:bookmarkStart w:id="13" w:name="_Toc98958039"/>
       <w:r>
@@ -4840,6 +5622,9 @@
       <w:bookmarkEnd w:id="13"/>
     </w:p>
     <w:p>
+      <w:pPr>
+        <w:spacing w:line="276" w:lineRule="auto"/>
+      </w:pPr>
       <w:r>
         <w:t>Ethical issues and problems that arises from the project</w:t>
       </w:r>
@@ -4847,6 +5632,7 @@
     <w:p>
       <w:pPr>
         <w:pStyle w:val="Heading2"/>
+        <w:spacing w:line="276" w:lineRule="auto"/>
       </w:pPr>
       <w:bookmarkStart w:id="14" w:name="_Toc98958040"/>
       <w:r>
@@ -4855,6 +5641,9 @@
       <w:bookmarkEnd w:id="14"/>
     </w:p>
     <w:p>
+      <w:pPr>
+        <w:spacing w:line="276" w:lineRule="auto"/>
+      </w:pPr>
       <w:r>
         <w:t>???</w:t>
       </w:r>
@@ -4862,17 +5651,34 @@
     <w:p>
       <w:pPr>
         <w:pStyle w:val="Heading2"/>
+        <w:spacing w:line="276" w:lineRule="auto"/>
       </w:pPr>
       <w:r>
         <w:t>Challenges</w:t>
       </w:r>
     </w:p>
     <w:p>
-      <w:r>
-        <w:t>Talk abut the challenges I faced working on this project</w:t>
-      </w:r>
-    </w:p>
-    <w:p>
+      <w:pPr>
+        <w:spacing w:line="276" w:lineRule="auto"/>
+      </w:pPr>
+      <w:r>
+        <w:t xml:space="preserve">Talk </w:t>
+      </w:r>
+      <w:proofErr w:type="spellStart"/>
+      <w:proofErr w:type="gramStart"/>
+      <w:r>
+        <w:t>abut</w:t>
+      </w:r>
+      <w:proofErr w:type="spellEnd"/>
+      <w:proofErr w:type="gramEnd"/>
+      <w:r>
+        <w:t xml:space="preserve"> the challenges I faced working on this project</w:t>
+      </w:r>
+    </w:p>
+    <w:p>
+      <w:pPr>
+        <w:spacing w:line="276" w:lineRule="auto"/>
+      </w:pPr>
       <w:r>
         <w:br w:type="page"/>
       </w:r>
@@ -4880,6 +5686,7 @@
     <w:p>
       <w:pPr>
         <w:pStyle w:val="Heading1"/>
+        <w:spacing w:line="276" w:lineRule="auto"/>
       </w:pPr>
       <w:bookmarkStart w:id="15" w:name="_Toc98958041"/>
       <w:r>
@@ -4889,15 +5696,27 @@
       <w:bookmarkEnd w:id="15"/>
     </w:p>
     <w:p>
+      <w:pPr>
+        <w:spacing w:line="276" w:lineRule="auto"/>
+      </w:pPr>
       <w:r>
         <w:t>Technical documentation, highlighting</w:t>
       </w:r>
       <w:r>
-        <w:t xml:space="preserve"> what I’ve adopted, modified and created from new.</w:t>
-      </w:r>
-    </w:p>
-    <w:p>
-      <w:pPr>
+        <w:t xml:space="preserve"> what I’ve adopted, </w:t>
+      </w:r>
+      <w:proofErr w:type="gramStart"/>
+      <w:r>
+        <w:t>modified</w:t>
+      </w:r>
+      <w:proofErr w:type="gramEnd"/>
+      <w:r>
+        <w:t xml:space="preserve"> and created from new.</w:t>
+      </w:r>
+    </w:p>
+    <w:p>
+      <w:pPr>
+        <w:spacing w:line="276" w:lineRule="auto"/>
         <w:rPr>
           <w:rFonts w:asciiTheme="majorHAnsi" w:eastAsiaTheme="majorEastAsia" w:hAnsiTheme="majorHAnsi" w:cstheme="majorBidi"/>
           <w:color w:val="2F5496" w:themeColor="accent1" w:themeShade="BF"/>
@@ -4912,6 +5731,7 @@
     <w:p>
       <w:pPr>
         <w:pStyle w:val="Heading1"/>
+        <w:spacing w:line="276" w:lineRule="auto"/>
       </w:pPr>
       <w:bookmarkStart w:id="16" w:name="_Toc98958042"/>
       <w:r>
@@ -4921,6 +5741,9 @@
       <w:bookmarkEnd w:id="16"/>
     </w:p>
     <w:p>
+      <w:pPr>
+        <w:spacing w:line="276" w:lineRule="auto"/>
+      </w:pPr>
       <w:r>
         <w:t xml:space="preserve">Show some evidence of testing, might not be necessary. </w:t>
       </w:r>
@@ -4931,6 +5754,7 @@
     <w:p>
       <w:pPr>
         <w:pStyle w:val="Heading1"/>
+        <w:spacing w:line="276" w:lineRule="auto"/>
       </w:pPr>
       <w:bookmarkStart w:id="17" w:name="_Toc98958043"/>
       <w:r>
@@ -4940,16 +5764,25 @@
       <w:bookmarkEnd w:id="17"/>
     </w:p>
     <w:p>
+      <w:pPr>
+        <w:spacing w:line="276" w:lineRule="auto"/>
+      </w:pPr>
       <w:r>
         <w:t>Show use of Jira and GitLab</w:t>
       </w:r>
     </w:p>
     <w:p>
+      <w:pPr>
+        <w:spacing w:line="276" w:lineRule="auto"/>
+      </w:pPr>
       <w:r>
         <w:t>Talk about overall achievements, performance and what I have learned. Probably better for conclusion.</w:t>
       </w:r>
     </w:p>
     <w:p>
+      <w:pPr>
+        <w:spacing w:line="276" w:lineRule="auto"/>
+      </w:pPr>
       <w:r>
         <w:t>Was my methodology suitable? What does that mean…?</w:t>
       </w:r>
@@ -4957,6 +5790,7 @@
     <w:p>
       <w:pPr>
         <w:pStyle w:val="Heading2"/>
+        <w:spacing w:line="276" w:lineRule="auto"/>
       </w:pPr>
       <w:bookmarkStart w:id="18" w:name="_Toc98958044"/>
       <w:r>
@@ -4965,6 +5799,9 @@
       <w:bookmarkEnd w:id="18"/>
     </w:p>
     <w:p>
+      <w:pPr>
+        <w:spacing w:line="276" w:lineRule="auto"/>
+      </w:pPr>
       <w:r>
         <w:t>Maintaining momentum, adapting to change</w:t>
       </w:r>
@@ -4972,6 +5809,7 @@
     <w:p>
       <w:pPr>
         <w:pStyle w:val="Heading2"/>
+        <w:spacing w:line="276" w:lineRule="auto"/>
       </w:pPr>
       <w:bookmarkStart w:id="19" w:name="_Toc98958045"/>
       <w:r>
@@ -4979,10 +5817,15 @@
       </w:r>
       <w:bookmarkEnd w:id="19"/>
     </w:p>
-    <w:p/>
+    <w:p>
+      <w:pPr>
+        <w:spacing w:line="276" w:lineRule="auto"/>
+      </w:pPr>
+    </w:p>
     <w:p>
       <w:pPr>
         <w:pStyle w:val="Heading2"/>
+        <w:spacing w:line="276" w:lineRule="auto"/>
       </w:pPr>
       <w:bookmarkStart w:id="20" w:name="_Toc98958046"/>
       <w:r>
@@ -4991,6 +5834,9 @@
       <w:bookmarkEnd w:id="20"/>
     </w:p>
     <w:p>
+      <w:pPr>
+        <w:spacing w:line="276" w:lineRule="auto"/>
+      </w:pPr>
       <w:r>
         <w:t>Identifying and dealing with risks</w:t>
       </w:r>
@@ -4998,6 +5844,7 @@
     <w:p>
       <w:pPr>
         <w:pStyle w:val="Heading2"/>
+        <w:spacing w:line="276" w:lineRule="auto"/>
       </w:pPr>
       <w:bookmarkStart w:id="21" w:name="_Toc98958047"/>
       <w:r>
@@ -5006,6 +5853,9 @@
       <w:bookmarkEnd w:id="21"/>
     </w:p>
     <w:p>
+      <w:pPr>
+        <w:spacing w:line="276" w:lineRule="auto"/>
+      </w:pPr>
       <w:hyperlink r:id="rId11" w:history="1">
         <w:r>
           <w:rPr>
@@ -5018,6 +5868,7 @@
     <w:p>
       <w:pPr>
         <w:pStyle w:val="Heading2"/>
+        <w:spacing w:line="276" w:lineRule="auto"/>
       </w:pPr>
       <w:bookmarkStart w:id="22" w:name="_Toc98958048"/>
       <w:r>
@@ -5026,6 +5877,9 @@
       <w:bookmarkEnd w:id="22"/>
     </w:p>
     <w:p>
+      <w:pPr>
+        <w:spacing w:line="276" w:lineRule="auto"/>
+      </w:pPr>
       <w:hyperlink r:id="rId12" w:history="1">
         <w:r>
           <w:rPr>
@@ -5035,8 +5889,15 @@
         </w:r>
       </w:hyperlink>
     </w:p>
-    <w:p/>
-    <w:p>
+    <w:p>
+      <w:pPr>
+        <w:spacing w:line="276" w:lineRule="auto"/>
+      </w:pPr>
+    </w:p>
+    <w:p>
+      <w:pPr>
+        <w:spacing w:line="276" w:lineRule="auto"/>
+      </w:pPr>
       <w:r>
         <w:br w:type="page"/>
       </w:r>
@@ -5044,6 +5905,7 @@
     <w:p>
       <w:pPr>
         <w:pStyle w:val="Heading1"/>
+        <w:spacing w:line="276" w:lineRule="auto"/>
       </w:pPr>
       <w:bookmarkStart w:id="23" w:name="_Toc98958049"/>
       <w:r>
@@ -5053,26 +5915,41 @@
       <w:bookmarkEnd w:id="23"/>
     </w:p>
     <w:p>
+      <w:pPr>
+        <w:spacing w:line="276" w:lineRule="auto"/>
+      </w:pPr>
       <w:r>
         <w:t>Text must have impact, like the abstract but longer.</w:t>
       </w:r>
     </w:p>
     <w:p>
+      <w:pPr>
+        <w:spacing w:line="276" w:lineRule="auto"/>
+      </w:pPr>
       <w:r>
         <w:t>Summarize the work that has been done.</w:t>
       </w:r>
     </w:p>
     <w:p>
+      <w:pPr>
+        <w:spacing w:line="276" w:lineRule="auto"/>
+      </w:pPr>
       <w:r>
         <w:t>What the intended goals and what was achieved.</w:t>
       </w:r>
     </w:p>
     <w:p>
+      <w:pPr>
+        <w:spacing w:line="276" w:lineRule="auto"/>
+      </w:pPr>
       <w:r>
         <w:t>Highlight achievements.</w:t>
       </w:r>
     </w:p>
     <w:p>
+      <w:pPr>
+        <w:spacing w:line="276" w:lineRule="auto"/>
+      </w:pPr>
       <w:r>
         <w:t xml:space="preserve">Future scope, what could be worked on if it was to be continued, extension to be added and overall improvements. </w:t>
       </w:r>
@@ -5080,6 +5957,7 @@
     <w:p>
       <w:pPr>
         <w:pStyle w:val="Heading2"/>
+        <w:spacing w:line="276" w:lineRule="auto"/>
       </w:pPr>
       <w:bookmarkStart w:id="24" w:name="_Toc98958050"/>
       <w:r>
@@ -5089,6 +5967,7 @@
     </w:p>
     <w:p>
       <w:pPr>
+        <w:spacing w:line="276" w:lineRule="auto"/>
         <w:rPr>
           <w:sz w:val="24"/>
           <w:szCs w:val="24"/>
@@ -5137,6 +6016,7 @@
           <w:ilvl w:val="0"/>
           <w:numId w:val="3"/>
         </w:numPr>
+        <w:spacing w:line="276" w:lineRule="auto"/>
         <w:rPr>
           <w:sz w:val="24"/>
           <w:szCs w:val="24"/>
@@ -5157,6 +6037,7 @@
           <w:ilvl w:val="0"/>
           <w:numId w:val="3"/>
         </w:numPr>
+        <w:spacing w:line="276" w:lineRule="auto"/>
         <w:rPr>
           <w:sz w:val="24"/>
           <w:szCs w:val="24"/>
@@ -5177,6 +6058,7 @@
           <w:ilvl w:val="0"/>
           <w:numId w:val="3"/>
         </w:numPr>
+        <w:spacing w:line="276" w:lineRule="auto"/>
         <w:rPr>
           <w:sz w:val="24"/>
           <w:szCs w:val="24"/>
@@ -5197,6 +6079,7 @@
           <w:ilvl w:val="0"/>
           <w:numId w:val="3"/>
         </w:numPr>
+        <w:spacing w:line="276" w:lineRule="auto"/>
         <w:rPr>
           <w:sz w:val="24"/>
           <w:szCs w:val="24"/>
@@ -5212,6 +6095,7 @@
     </w:p>
     <w:p>
       <w:pPr>
+        <w:spacing w:line="276" w:lineRule="auto"/>
         <w:rPr>
           <w:sz w:val="24"/>
           <w:szCs w:val="24"/>
@@ -5232,6 +6116,7 @@
           <w:ilvl w:val="0"/>
           <w:numId w:val="4"/>
         </w:numPr>
+        <w:spacing w:line="276" w:lineRule="auto"/>
         <w:rPr>
           <w:sz w:val="24"/>
           <w:szCs w:val="24"/>
@@ -5252,6 +6137,7 @@
           <w:ilvl w:val="0"/>
           <w:numId w:val="4"/>
         </w:numPr>
+        <w:spacing w:line="276" w:lineRule="auto"/>
         <w:rPr>
           <w:sz w:val="24"/>
           <w:szCs w:val="24"/>
@@ -5272,6 +6158,7 @@
           <w:ilvl w:val="0"/>
           <w:numId w:val="4"/>
         </w:numPr>
+        <w:spacing w:line="276" w:lineRule="auto"/>
         <w:rPr>
           <w:sz w:val="24"/>
           <w:szCs w:val="24"/>
@@ -5292,6 +6179,7 @@
           <w:ilvl w:val="0"/>
           <w:numId w:val="4"/>
         </w:numPr>
+        <w:spacing w:line="276" w:lineRule="auto"/>
         <w:rPr>
           <w:sz w:val="24"/>
           <w:szCs w:val="24"/>
@@ -5312,6 +6200,7 @@
           <w:ilvl w:val="0"/>
           <w:numId w:val="4"/>
         </w:numPr>
+        <w:spacing w:line="276" w:lineRule="auto"/>
         <w:rPr>
           <w:sz w:val="24"/>
           <w:szCs w:val="24"/>
@@ -5327,24 +6216,43 @@
     </w:p>
     <w:p>
       <w:pPr>
-        <w:rPr>
-          <w:sz w:val="24"/>
-          <w:szCs w:val="24"/>
-        </w:rPr>
-      </w:pPr>
-      <w:r>
-        <w:rPr>
-          <w:sz w:val="24"/>
-          <w:szCs w:val="24"/>
-        </w:rPr>
-        <w:t>With all these features, the app has evolved beyond its initial scope of being a digital assistant for a staff office door. It can be used in any environment where offices are abundant, and can be used by as few as a single person to as many as an entire corporation.</w:t>
+        <w:spacing w:line="276" w:lineRule="auto"/>
+        <w:rPr>
+          <w:sz w:val="24"/>
+          <w:szCs w:val="24"/>
+        </w:rPr>
+      </w:pPr>
+      <w:r>
+        <w:rPr>
+          <w:sz w:val="24"/>
+          <w:szCs w:val="24"/>
+        </w:rPr>
+        <w:t xml:space="preserve">With all these features, the app has evolved beyond its initial scope of being a digital assistant for a staff office door. It can be used in any environment where offices are </w:t>
+      </w:r>
+      <w:proofErr w:type="gramStart"/>
+      <w:r>
+        <w:rPr>
+          <w:sz w:val="24"/>
+          <w:szCs w:val="24"/>
+        </w:rPr>
+        <w:t>abundant, and</w:t>
+      </w:r>
+      <w:proofErr w:type="gramEnd"/>
+      <w:r>
+        <w:rPr>
+          <w:sz w:val="24"/>
+          <w:szCs w:val="24"/>
+        </w:rPr>
+        <w:t xml:space="preserve"> can be used by as few as a single person to as many as an entire corporation.</w:t>
       </w:r>
     </w:p>
     <w:p>
       <w:pPr>
         <w:pStyle w:val="Heading2"/>
-      </w:pPr>
-      <w:r>
+        <w:spacing w:line="276" w:lineRule="auto"/>
+      </w:pPr>
+      <w:r>
+        <w:lastRenderedPageBreak/>
         <w:br w:type="page"/>
       </w:r>
     </w:p>
@@ -5368,6 +6276,7 @@
         <w:p>
           <w:pPr>
             <w:pStyle w:val="Heading1"/>
+            <w:spacing w:line="276" w:lineRule="auto"/>
           </w:pPr>
           <w:r>
             <w:t>References</w:t>
@@ -5383,6 +6292,7 @@
           <w:sdtContent>
             <w:p>
               <w:pPr>
+                <w:spacing w:line="276" w:lineRule="auto"/>
                 <w:rPr>
                   <w:noProof/>
                 </w:rPr>
@@ -5410,12 +6320,12 @@
                 <w:tblLook w:val="04A0" w:firstRow="1" w:lastRow="0" w:firstColumn="1" w:lastColumn="0" w:noHBand="0" w:noVBand="1"/>
               </w:tblPr>
               <w:tblGrid>
-                <w:gridCol w:w="322"/>
-                <w:gridCol w:w="8704"/>
+                <w:gridCol w:w="433"/>
+                <w:gridCol w:w="8593"/>
               </w:tblGrid>
               <w:tr>
                 <w:trPr>
-                  <w:divId w:val="944194809"/>
+                  <w:divId w:val="683703165"/>
                   <w:tblCellSpacing w:w="15" w:type="dxa"/>
                 </w:trPr>
                 <w:tc>
@@ -5463,7 +6373,7 @@
               </w:tr>
               <w:tr>
                 <w:trPr>
-                  <w:divId w:val="944194809"/>
+                  <w:divId w:val="683703165"/>
                   <w:tblCellSpacing w:w="15" w:type="dxa"/>
                 </w:trPr>
                 <w:tc>
@@ -5502,14 +6412,14 @@
                       <w:rPr>
                         <w:noProof/>
                       </w:rPr>
-                      <w:t>Statista, “Number of smartphone subscriptions worldwide from 2016 to 2027,” Statista, February 2022. [Online]. Available: https://www.statista.com/statistics/330695/number-of-smartphone-users-worldwide/. [Accessed 23 March 2022].</w:t>
+                      <w:t>S. O'Dea, “Number of smartphone subscriptions worldwide from 2016 to 2027,” Statista, 23 February 2022. [Online]. Available: https://www.statista.com/statistics/330695/number-of-smartphone-users-worldwide/. [Accessed 23 March 2022].</w:t>
                     </w:r>
                   </w:p>
                 </w:tc>
               </w:tr>
               <w:tr>
                 <w:trPr>
-                  <w:divId w:val="944194809"/>
+                  <w:divId w:val="683703165"/>
                   <w:tblCellSpacing w:w="15" w:type="dxa"/>
                 </w:trPr>
                 <w:tc>
@@ -5548,14 +6458,14 @@
                       <w:rPr>
                         <w:noProof/>
                       </w:rPr>
-                      <w:t>javinpaul, “Top 5 Programming Languages For Mobile App Development,” Medium, 6 March 2021. [Online]. Available: https://medium.com/javarevisited/top-5-programming-languages-for-mobile-app-development-in-2021-19a1778195b8. [Accessed 15 September 2021].</w:t>
+                      <w:t>S. O'Dea, “Do you personally use a smartphone?,” Statista, 15 June 2021. [Online]. Available: https://www.statista.com/statistics/300402/smartphone-usage-in-the-uk-by-age/. [Accessed 23 March 2022].</w:t>
                     </w:r>
                   </w:p>
                 </w:tc>
               </w:tr>
               <w:tr>
                 <w:trPr>
-                  <w:divId w:val="944194809"/>
+                  <w:divId w:val="683703165"/>
                   <w:tblCellSpacing w:w="15" w:type="dxa"/>
                 </w:trPr>
                 <w:tc>
@@ -5594,14 +6504,14 @@
                       <w:rPr>
                         <w:noProof/>
                       </w:rPr>
-                      <w:t>Google, “Dart Homepage,” Dart, [Online]. Available: https://dart.dev/. [Accessed 22 March 2022].</w:t>
+                      <w:t>A. M. a. P. K. M. E. Joorabchi, “Real Challenges in Mobile App Development,” 2013. [Online]. Available: https://ieeexplore.ieee.org/abstract/document/6681334. [Accessed 23 March 2022].</w:t>
                     </w:r>
                   </w:p>
                 </w:tc>
               </w:tr>
               <w:tr>
                 <w:trPr>
-                  <w:divId w:val="944194809"/>
+                  <w:divId w:val="683703165"/>
                   <w:tblCellSpacing w:w="15" w:type="dxa"/>
                 </w:trPr>
                 <w:tc>
@@ -5640,6 +6550,236 @@
                       <w:rPr>
                         <w:noProof/>
                       </w:rPr>
+                      <w:t>javinpaul, “Top 5 Programming Languages For Mobile App Development,” Medium, 6 March 2021. [Online]. Available: https://medium.com/javarevisited/top-5-programming-languages-for-mobile-app-development-in-2021-19a1778195b8. [Accessed 15 September 2021].</w:t>
+                    </w:r>
+                  </w:p>
+                </w:tc>
+              </w:tr>
+              <w:tr>
+                <w:trPr>
+                  <w:divId w:val="683703165"/>
+                  <w:tblCellSpacing w:w="15" w:type="dxa"/>
+                </w:trPr>
+                <w:tc>
+                  <w:tcPr>
+                    <w:tcW w:w="50" w:type="pct"/>
+                    <w:hideMark/>
+                  </w:tcPr>
+                  <w:p>
+                    <w:pPr>
+                      <w:pStyle w:val="Bibliography"/>
+                      <w:rPr>
+                        <w:noProof/>
+                      </w:rPr>
+                    </w:pPr>
+                    <w:r>
+                      <w:rPr>
+                        <w:noProof/>
+                      </w:rPr>
+                      <w:t xml:space="preserve">[6] </w:t>
+                    </w:r>
+                  </w:p>
+                </w:tc>
+                <w:tc>
+                  <w:tcPr>
+                    <w:tcW w:w="0" w:type="auto"/>
+                    <w:hideMark/>
+                  </w:tcPr>
+                  <w:p>
+                    <w:pPr>
+                      <w:pStyle w:val="Bibliography"/>
+                      <w:rPr>
+                        <w:noProof/>
+                      </w:rPr>
+                    </w:pPr>
+                    <w:r>
+                      <w:rPr>
+                        <w:noProof/>
+                      </w:rPr>
+                      <w:t>S. Moyers, “15 Best Programming Languages for Mobile App Development 2022,” SPINX Digital, 15 June 2020. [Online]. Available: https://www.spinxdigital.com/blog/mobile-app-development-languages/. [Accessed 23 March 2022].</w:t>
+                    </w:r>
+                  </w:p>
+                </w:tc>
+              </w:tr>
+              <w:tr>
+                <w:trPr>
+                  <w:divId w:val="683703165"/>
+                  <w:tblCellSpacing w:w="15" w:type="dxa"/>
+                </w:trPr>
+                <w:tc>
+                  <w:tcPr>
+                    <w:tcW w:w="50" w:type="pct"/>
+                    <w:hideMark/>
+                  </w:tcPr>
+                  <w:p>
+                    <w:pPr>
+                      <w:pStyle w:val="Bibliography"/>
+                      <w:rPr>
+                        <w:noProof/>
+                      </w:rPr>
+                    </w:pPr>
+                    <w:r>
+                      <w:rPr>
+                        <w:noProof/>
+                      </w:rPr>
+                      <w:t xml:space="preserve">[7] </w:t>
+                    </w:r>
+                  </w:p>
+                </w:tc>
+                <w:tc>
+                  <w:tcPr>
+                    <w:tcW w:w="0" w:type="auto"/>
+                    <w:hideMark/>
+                  </w:tcPr>
+                  <w:p>
+                    <w:pPr>
+                      <w:pStyle w:val="Bibliography"/>
+                      <w:rPr>
+                        <w:noProof/>
+                      </w:rPr>
+                    </w:pPr>
+                    <w:r>
+                      <w:rPr>
+                        <w:noProof/>
+                      </w:rPr>
+                      <w:t>D. D. K. T. K. M. I. Venkata N. Inukollu, “Factors Influencing Quality of Mobile Apps:Role of Mobile App Development Life Cycle,” 16 October 2014. [Online]. Available: https://arxiv.org/abs/1410.4537. [Accessed 2022 March 28].</w:t>
+                    </w:r>
+                  </w:p>
+                </w:tc>
+              </w:tr>
+              <w:tr>
+                <w:trPr>
+                  <w:divId w:val="683703165"/>
+                  <w:tblCellSpacing w:w="15" w:type="dxa"/>
+                </w:trPr>
+                <w:tc>
+                  <w:tcPr>
+                    <w:tcW w:w="50" w:type="pct"/>
+                    <w:hideMark/>
+                  </w:tcPr>
+                  <w:p>
+                    <w:pPr>
+                      <w:pStyle w:val="Bibliography"/>
+                      <w:rPr>
+                        <w:noProof/>
+                      </w:rPr>
+                    </w:pPr>
+                    <w:r>
+                      <w:rPr>
+                        <w:noProof/>
+                      </w:rPr>
+                      <w:t xml:space="preserve">[8] </w:t>
+                    </w:r>
+                  </w:p>
+                </w:tc>
+                <w:tc>
+                  <w:tcPr>
+                    <w:tcW w:w="0" w:type="auto"/>
+                    <w:hideMark/>
+                  </w:tcPr>
+                  <w:p>
+                    <w:pPr>
+                      <w:pStyle w:val="Bibliography"/>
+                      <w:rPr>
+                        <w:noProof/>
+                      </w:rPr>
+                    </w:pPr>
+                    <w:r>
+                      <w:rPr>
+                        <w:noProof/>
+                      </w:rPr>
+                      <w:t>L. Ceci, “Number of mobile app downloads worldwide from 2016 to 2021,” Statista, 31 January 2022. [Online]. Available: https://www.statista.com/statistics/271644/worldwide-free-and-paid-mobile-app-store-downloads/. [Accessed 28 March 2022].</w:t>
+                    </w:r>
+                  </w:p>
+                </w:tc>
+              </w:tr>
+              <w:tr>
+                <w:trPr>
+                  <w:divId w:val="683703165"/>
+                  <w:tblCellSpacing w:w="15" w:type="dxa"/>
+                </w:trPr>
+                <w:tc>
+                  <w:tcPr>
+                    <w:tcW w:w="50" w:type="pct"/>
+                    <w:hideMark/>
+                  </w:tcPr>
+                  <w:p>
+                    <w:pPr>
+                      <w:pStyle w:val="Bibliography"/>
+                      <w:rPr>
+                        <w:noProof/>
+                      </w:rPr>
+                    </w:pPr>
+                    <w:r>
+                      <w:rPr>
+                        <w:noProof/>
+                      </w:rPr>
+                      <w:t xml:space="preserve">[9] </w:t>
+                    </w:r>
+                  </w:p>
+                </w:tc>
+                <w:tc>
+                  <w:tcPr>
+                    <w:tcW w:w="0" w:type="auto"/>
+                    <w:hideMark/>
+                  </w:tcPr>
+                  <w:p>
+                    <w:pPr>
+                      <w:pStyle w:val="Bibliography"/>
+                      <w:rPr>
+                        <w:noProof/>
+                      </w:rPr>
+                    </w:pPr>
+                    <w:r>
+                      <w:rPr>
+                        <w:noProof/>
+                      </w:rPr>
+                      <w:t>Google, “Dart Homepage,” Dart, [Online]. Available: https://dart.dev/. [Accessed 22 March 2022].</w:t>
+                    </w:r>
+                  </w:p>
+                </w:tc>
+              </w:tr>
+              <w:tr>
+                <w:trPr>
+                  <w:divId w:val="683703165"/>
+                  <w:tblCellSpacing w:w="15" w:type="dxa"/>
+                </w:trPr>
+                <w:tc>
+                  <w:tcPr>
+                    <w:tcW w:w="50" w:type="pct"/>
+                    <w:hideMark/>
+                  </w:tcPr>
+                  <w:p>
+                    <w:pPr>
+                      <w:pStyle w:val="Bibliography"/>
+                      <w:rPr>
+                        <w:noProof/>
+                      </w:rPr>
+                    </w:pPr>
+                    <w:r>
+                      <w:rPr>
+                        <w:noProof/>
+                      </w:rPr>
+                      <w:t xml:space="preserve">[10] </w:t>
+                    </w:r>
+                  </w:p>
+                </w:tc>
+                <w:tc>
+                  <w:tcPr>
+                    <w:tcW w:w="0" w:type="auto"/>
+                    <w:hideMark/>
+                  </w:tcPr>
+                  <w:p>
+                    <w:pPr>
+                      <w:pStyle w:val="Bibliography"/>
+                      <w:rPr>
+                        <w:noProof/>
+                      </w:rPr>
+                    </w:pPr>
+                    <w:r>
+                      <w:rPr>
+                        <w:noProof/>
+                      </w:rPr>
                       <w:t>Google, “Dart Overview,” Dart, [Online]. Available: https://dart.dev/overview. [Accessed 22 March 2022].</w:t>
                     </w:r>
                   </w:p>
@@ -5648,7 +6788,7 @@
             </w:tbl>
             <w:p>
               <w:pPr>
-                <w:divId w:val="944194809"/>
+                <w:divId w:val="683703165"/>
                 <w:rPr>
                   <w:rFonts w:eastAsia="Times New Roman"/>
                   <w:noProof/>
@@ -5656,6 +6796,9 @@
               </w:pPr>
             </w:p>
             <w:p>
+              <w:pPr>
+                <w:spacing w:line="276" w:lineRule="auto"/>
+              </w:pPr>
               <w:r>
                 <w:rPr>
                   <w:b/>
@@ -5669,7 +6812,11 @@
         </w:sdt>
       </w:sdtContent>
     </w:sdt>
-    <w:p/>
+    <w:p>
+      <w:pPr>
+        <w:spacing w:line="276" w:lineRule="auto"/>
+      </w:pPr>
+    </w:p>
     <w:sectPr>
       <w:headerReference w:type="first" r:id="rId13"/>
       <w:footerReference w:type="first" r:id="rId14"/>
@@ -6308,6 +7455,119 @@
       </w:rPr>
     </w:lvl>
   </w:abstractNum>
+  <w:abstractNum w:abstractNumId="4" w15:restartNumberingAfterBreak="0">
+    <w:nsid w:val="62594C51"/>
+    <w:multiLevelType w:val="hybridMultilevel"/>
+    <w:tmpl w:val="2ED89940"/>
+    <w:lvl w:ilvl="0" w:tplc="08090001">
+      <w:start w:val="1"/>
+      <w:numFmt w:val="bullet"/>
+      <w:lvlText w:val=""/>
+      <w:lvlJc w:val="left"/>
+      <w:pPr>
+        <w:ind w:left="780" w:hanging="360"/>
+      </w:pPr>
+      <w:rPr>
+        <w:rFonts w:ascii="Symbol" w:hAnsi="Symbol" w:hint="default"/>
+      </w:rPr>
+    </w:lvl>
+    <w:lvl w:ilvl="1" w:tplc="08090003" w:tentative="1">
+      <w:start w:val="1"/>
+      <w:numFmt w:val="bullet"/>
+      <w:lvlText w:val="o"/>
+      <w:lvlJc w:val="left"/>
+      <w:pPr>
+        <w:ind w:left="1500" w:hanging="360"/>
+      </w:pPr>
+      <w:rPr>
+        <w:rFonts w:ascii="Courier New" w:hAnsi="Courier New" w:cs="Courier New" w:hint="default"/>
+      </w:rPr>
+    </w:lvl>
+    <w:lvl w:ilvl="2" w:tplc="08090005" w:tentative="1">
+      <w:start w:val="1"/>
+      <w:numFmt w:val="bullet"/>
+      <w:lvlText w:val=""/>
+      <w:lvlJc w:val="left"/>
+      <w:pPr>
+        <w:ind w:left="2220" w:hanging="360"/>
+      </w:pPr>
+      <w:rPr>
+        <w:rFonts w:ascii="Wingdings" w:hAnsi="Wingdings" w:hint="default"/>
+      </w:rPr>
+    </w:lvl>
+    <w:lvl w:ilvl="3" w:tplc="08090001" w:tentative="1">
+      <w:start w:val="1"/>
+      <w:numFmt w:val="bullet"/>
+      <w:lvlText w:val=""/>
+      <w:lvlJc w:val="left"/>
+      <w:pPr>
+        <w:ind w:left="2940" w:hanging="360"/>
+      </w:pPr>
+      <w:rPr>
+        <w:rFonts w:ascii="Symbol" w:hAnsi="Symbol" w:hint="default"/>
+      </w:rPr>
+    </w:lvl>
+    <w:lvl w:ilvl="4" w:tplc="08090003" w:tentative="1">
+      <w:start w:val="1"/>
+      <w:numFmt w:val="bullet"/>
+      <w:lvlText w:val="o"/>
+      <w:lvlJc w:val="left"/>
+      <w:pPr>
+        <w:ind w:left="3660" w:hanging="360"/>
+      </w:pPr>
+      <w:rPr>
+        <w:rFonts w:ascii="Courier New" w:hAnsi="Courier New" w:cs="Courier New" w:hint="default"/>
+      </w:rPr>
+    </w:lvl>
+    <w:lvl w:ilvl="5" w:tplc="08090005" w:tentative="1">
+      <w:start w:val="1"/>
+      <w:numFmt w:val="bullet"/>
+      <w:lvlText w:val=""/>
+      <w:lvlJc w:val="left"/>
+      <w:pPr>
+        <w:ind w:left="4380" w:hanging="360"/>
+      </w:pPr>
+      <w:rPr>
+        <w:rFonts w:ascii="Wingdings" w:hAnsi="Wingdings" w:hint="default"/>
+      </w:rPr>
+    </w:lvl>
+    <w:lvl w:ilvl="6" w:tplc="08090001" w:tentative="1">
+      <w:start w:val="1"/>
+      <w:numFmt w:val="bullet"/>
+      <w:lvlText w:val=""/>
+      <w:lvlJc w:val="left"/>
+      <w:pPr>
+        <w:ind w:left="5100" w:hanging="360"/>
+      </w:pPr>
+      <w:rPr>
+        <w:rFonts w:ascii="Symbol" w:hAnsi="Symbol" w:hint="default"/>
+      </w:rPr>
+    </w:lvl>
+    <w:lvl w:ilvl="7" w:tplc="08090003" w:tentative="1">
+      <w:start w:val="1"/>
+      <w:numFmt w:val="bullet"/>
+      <w:lvlText w:val="o"/>
+      <w:lvlJc w:val="left"/>
+      <w:pPr>
+        <w:ind w:left="5820" w:hanging="360"/>
+      </w:pPr>
+      <w:rPr>
+        <w:rFonts w:ascii="Courier New" w:hAnsi="Courier New" w:cs="Courier New" w:hint="default"/>
+      </w:rPr>
+    </w:lvl>
+    <w:lvl w:ilvl="8" w:tplc="08090005" w:tentative="1">
+      <w:start w:val="1"/>
+      <w:numFmt w:val="bullet"/>
+      <w:lvlText w:val=""/>
+      <w:lvlJc w:val="left"/>
+      <w:pPr>
+        <w:ind w:left="6540" w:hanging="360"/>
+      </w:pPr>
+      <w:rPr>
+        <w:rFonts w:ascii="Wingdings" w:hAnsi="Wingdings" w:hint="default"/>
+      </w:rPr>
+    </w:lvl>
+  </w:abstractNum>
   <w:num w:numId="1">
     <w:abstractNumId w:val="0"/>
   </w:num>
@@ -6319,6 +7579,9 @@
   </w:num>
   <w:num w:numId="4">
     <w:abstractNumId w:val="1"/>
+  </w:num>
+  <w:num w:numId="5">
+    <w:abstractNumId w:val="4"/>
   </w:num>
 </w:numbering>
 </file>
@@ -7348,7 +8611,7 @@
     <b:MonthAccessed>March</b:MonthAccessed>
     <b:DayAccessed>22</b:DayAccessed>
     <b:URL>https://dart.dev/</b:URL>
-    <b:RefOrder>7</b:RefOrder>
+    <b:RefOrder>9</b:RefOrder>
   </b:Source>
   <b:Source>
     <b:Tag>Goo221</b:Tag>
@@ -7365,45 +8628,7 @@
     <b:MonthAccessed>March</b:MonthAccessed>
     <b:DayAccessed>22</b:DayAccessed>
     <b:URL>https://dart.dev/overview</b:URL>
-    <b:RefOrder>8</b:RefOrder>
-  </b:Source>
-  <b:Source>
-    <b:Tag>Sta22</b:Tag>
-    <b:SourceType>InternetSite</b:SourceType>
-    <b:Guid>{26432779-2781-4741-AFDC-60E3E7F6C625}</b:Guid>
-    <b:Author>
-      <b:Author>
-        <b:Corporate>Statista</b:Corporate>
-      </b:Author>
-    </b:Author>
-    <b:Title>Number of smartphone subscriptions worldwide from 2016 to 2027 </b:Title>
-    <b:ProductionCompany>Statista</b:ProductionCompany>
-    <b:Year>2022</b:Year>
-    <b:Month>February</b:Month>
-    <b:YearAccessed>2022</b:YearAccessed>
-    <b:MonthAccessed>March</b:MonthAccessed>
-    <b:DayAccessed>23</b:DayAccessed>
-    <b:URL>https://www.statista.com/statistics/330695/number-of-smartphone-users-worldwide/</b:URL>
-    <b:RefOrder>2</b:RefOrder>
-  </b:Source>
-  <b:Source>
-    <b:Tag>Sta21</b:Tag>
-    <b:SourceType>InternetSite</b:SourceType>
-    <b:Guid>{50AE9140-8B65-402A-B4CC-AC42266A7314}</b:Guid>
-    <b:Author>
-      <b:Author>
-        <b:Corporate>Statista</b:Corporate>
-      </b:Author>
-    </b:Author>
-    <b:Title>Do you personally use a smartphone?</b:Title>
-    <b:ProductionCompany>Statista</b:ProductionCompany>
-    <b:Year>2021</b:Year>
-    <b:Month>April</b:Month>
-    <b:YearAccessed>2022</b:YearAccessed>
-    <b:MonthAccessed>March</b:MonthAccessed>
-    <b:DayAccessed>23</b:DayAccessed>
-    <b:URL>https://www.statista.com/statistics/300402/smartphone-usage-in-the-uk-by-age/</b:URL>
-    <b:RefOrder>3</b:RefOrder>
+    <b:RefOrder>10</b:RefOrder>
   </b:Source>
   <b:Source>
     <b:Tag>MEJ13</b:Tag>
@@ -7453,6 +8678,106 @@
     <b:URL>https://www.spinxdigital.com/blog/mobile-app-development-languages/</b:URL>
     <b:RefOrder>6</b:RefOrder>
   </b:Source>
+  <b:Source>
+    <b:Tag>Ven14</b:Tag>
+    <b:SourceType>DocumentFromInternetSite</b:SourceType>
+    <b:Guid>{DE658727-DB14-4A2F-A5FB-AB4DDC880D2B}</b:Guid>
+    <b:Title>Factors Influencing Quality of Mobile Apps:Role of Mobile App Development Life Cycle</b:Title>
+    <b:Year>2014</b:Year>
+    <b:Month>October</b:Month>
+    <b:Day>16</b:Day>
+    <b:YearAccessed>28</b:YearAccessed>
+    <b:MonthAccessed>March</b:MonthAccessed>
+    <b:DayAccessed>2022</b:DayAccessed>
+    <b:URL>https://arxiv.org/abs/1410.4537</b:URL>
+    <b:Author>
+      <b:Author>
+        <b:NameList>
+          <b:Person>
+            <b:Last>Venkata N. Inukollu</b:Last>
+            <b:First>Divya</b:First>
+            <b:Middle>D. Keshamoni, Taeghyun Kang, Manikanta Inukollu</b:Middle>
+          </b:Person>
+        </b:NameList>
+      </b:Author>
+    </b:Author>
+    <b:RefOrder>7</b:RefOrder>
+  </b:Source>
+  <b:Source>
+    <b:Tag>Sta21</b:Tag>
+    <b:SourceType>InternetSite</b:SourceType>
+    <b:Guid>{49DC6C91-6B9B-4ADA-8860-8D8F01876485}</b:Guid>
+    <b:Author>
+      <b:Author>
+        <b:NameList>
+          <b:Person>
+            <b:Last>O'Dea</b:Last>
+            <b:First>S.</b:First>
+          </b:Person>
+        </b:NameList>
+      </b:Author>
+    </b:Author>
+    <b:Title>Do you personally use a smartphone?</b:Title>
+    <b:ProductionCompany>Statista</b:ProductionCompany>
+    <b:Year>2021</b:Year>
+    <b:Month>June</b:Month>
+    <b:YearAccessed>2022</b:YearAccessed>
+    <b:MonthAccessed>March</b:MonthAccessed>
+    <b:DayAccessed>23</b:DayAccessed>
+    <b:URL>https://www.statista.com/statistics/300402/smartphone-usage-in-the-uk-by-age/</b:URL>
+    <b:Day>15</b:Day>
+    <b:RefOrder>3</b:RefOrder>
+  </b:Source>
+  <b:Source>
+    <b:Tag>Sta22</b:Tag>
+    <b:SourceType>InternetSite</b:SourceType>
+    <b:Guid>{BADC0D65-6D05-4F78-BEF1-6547C18404E9}</b:Guid>
+    <b:Author>
+      <b:Author>
+        <b:NameList>
+          <b:Person>
+            <b:Last>O'Dea</b:Last>
+            <b:First>S.</b:First>
+          </b:Person>
+        </b:NameList>
+      </b:Author>
+    </b:Author>
+    <b:Title>Number of smartphone subscriptions worldwide from 2016 to 2027</b:Title>
+    <b:ProductionCompany>Statista</b:ProductionCompany>
+    <b:Year>2022</b:Year>
+    <b:Month>February</b:Month>
+    <b:YearAccessed>2022</b:YearAccessed>
+    <b:MonthAccessed>March</b:MonthAccessed>
+    <b:DayAccessed>23</b:DayAccessed>
+    <b:URL>https://www.statista.com/statistics/330695/number-of-smartphone-users-worldwide/</b:URL>
+    <b:Day>23</b:Day>
+    <b:RefOrder>2</b:RefOrder>
+  </b:Source>
+  <b:Source>
+    <b:Tag>LCe22</b:Tag>
+    <b:SourceType>InternetSite</b:SourceType>
+    <b:Guid>{95F1564A-CFB8-4A4D-AD15-B06B26502CBE}</b:Guid>
+    <b:Title>Number of mobile app downloads worldwide from 2016 to 2021</b:Title>
+    <b:Year>2022</b:Year>
+    <b:Month>January</b:Month>
+    <b:YearAccessed>2022</b:YearAccessed>
+    <b:MonthAccessed>March</b:MonthAccessed>
+    <b:DayAccessed>28</b:DayAccessed>
+    <b:URL>https://www.statista.com/statistics/271644/worldwide-free-and-paid-mobile-app-store-downloads/</b:URL>
+    <b:Author>
+      <b:Author>
+        <b:NameList>
+          <b:Person>
+            <b:Last>Ceci</b:Last>
+            <b:First>L.</b:First>
+          </b:Person>
+        </b:NameList>
+      </b:Author>
+    </b:Author>
+    <b:ProductionCompany>Statista</b:ProductionCompany>
+    <b:Day>31</b:Day>
+    <b:RefOrder>8</b:RefOrder>
+  </b:Source>
 </b:Sources>
 </file>
 
@@ -7465,7 +8790,7 @@
 </file>
 
 <file path=customXml/itemProps2.xml><?xml version="1.0" encoding="utf-8"?>
-<ds:datastoreItem xmlns:ds="http://schemas.openxmlformats.org/officeDocument/2006/customXml" ds:itemID="{BEC41D26-1062-4532-AB6D-1EFA49398743}">
+<ds:datastoreItem xmlns:ds="http://schemas.openxmlformats.org/officeDocument/2006/customXml" ds:itemID="{D3FE14E7-EA10-4815-B3A9-442CB39FB1D0}">
   <ds:schemaRefs>
     <ds:schemaRef ds:uri="http://schemas.openxmlformats.org/officeDocument/2006/bibliography"/>
   </ds:schemaRefs>

</xml_diff>

<commit_message>
fixed a bug when logging in
</commit_message>
<xml_diff>
--- a/docs/Final Project Report.docx
+++ b/docs/Final Project Report.docx
@@ -4492,23 +4492,7 @@
           <w:sz w:val="24"/>
           <w:szCs w:val="24"/>
         </w:rPr>
-        <w:t xml:space="preserve"> or this </w:t>
-      </w:r>
-      <w:proofErr w:type="spellStart"/>
-      <w:r>
-        <w:rPr>
-          <w:sz w:val="24"/>
-          <w:szCs w:val="24"/>
-        </w:rPr>
-        <w:t>SpinxDigital</w:t>
-      </w:r>
-      <w:proofErr w:type="spellEnd"/>
-      <w:r>
-        <w:rPr>
-          <w:sz w:val="24"/>
-          <w:szCs w:val="24"/>
-        </w:rPr>
-        <w:t xml:space="preserve"> article</w:t>
+        <w:t xml:space="preserve"> or this SpinxDigital article</w:t>
       </w:r>
       <w:r>
         <w:rPr>
@@ -4571,21 +4555,12 @@
         <w:br/>
         <w:t xml:space="preserve">According to the report </w:t>
       </w:r>
-      <w:proofErr w:type="spellStart"/>
-      <w:r>
-        <w:rPr>
-          <w:sz w:val="24"/>
-          <w:szCs w:val="24"/>
-        </w:rPr>
-        <w:t>the</w:t>
-      </w:r>
-      <w:proofErr w:type="spellEnd"/>
-      <w:r>
-        <w:rPr>
-          <w:sz w:val="24"/>
-          <w:szCs w:val="24"/>
-        </w:rPr>
-        <w:t xml:space="preserve"> were about 6.4 billion applications downloaded in 2009, with the </w:t>
+      <w:r>
+        <w:rPr>
+          <w:sz w:val="24"/>
+          <w:szCs w:val="24"/>
+        </w:rPr>
+        <w:t xml:space="preserve">the were about 6.4 billion applications downloaded in 2009, with the </w:t>
       </w:r>
       <w:r>
         <w:rPr>
@@ -5439,9 +5414,23 @@
           <w:sz w:val="24"/>
           <w:szCs w:val="24"/>
         </w:rPr>
-        <w:t xml:space="preserve">Plymouth </w:t>
-      </w:r>
-      <w:proofErr w:type="spellStart"/>
+        <w:t>Plymouth Marjon University</w:t>
+      </w:r>
+      <w:r>
+        <w:rPr>
+          <w:rStyle w:val="FootnoteReference"/>
+          <w:sz w:val="24"/>
+          <w:szCs w:val="24"/>
+        </w:rPr>
+        <w:footnoteReference w:id="7"/>
+      </w:r>
+      <w:r>
+        <w:rPr>
+          <w:sz w:val="24"/>
+          <w:szCs w:val="24"/>
+        </w:rPr>
+        <w:t xml:space="preserve">, </w:t>
+      </w:r>
       <w:r>
         <w:rPr>
           <w:i/>
@@ -5449,9 +5438,15 @@
           <w:sz w:val="24"/>
           <w:szCs w:val="24"/>
         </w:rPr>
-        <w:t>Marjon</w:t>
-      </w:r>
-      <w:proofErr w:type="spellEnd"/>
+        <w:t xml:space="preserve">Meetio </w:t>
+      </w:r>
+      <w:r>
+        <w:rPr>
+          <w:sz w:val="24"/>
+          <w:szCs w:val="24"/>
+        </w:rPr>
+        <w:t xml:space="preserve">with clients like </w:t>
+      </w:r>
       <w:r>
         <w:rPr>
           <w:i/>
@@ -5459,24 +5454,15 @@
           <w:sz w:val="24"/>
           <w:szCs w:val="24"/>
         </w:rPr>
-        <w:t xml:space="preserve"> University</w:t>
-      </w:r>
-      <w:r>
-        <w:rPr>
-          <w:rStyle w:val="FootnoteReference"/>
-          <w:sz w:val="24"/>
-          <w:szCs w:val="24"/>
-        </w:rPr>
-        <w:footnoteReference w:id="7"/>
-      </w:r>
-      <w:r>
-        <w:rPr>
-          <w:sz w:val="24"/>
-          <w:szCs w:val="24"/>
-        </w:rPr>
-        <w:t xml:space="preserve">, </w:t>
-      </w:r>
-      <w:proofErr w:type="spellStart"/>
+        <w:t xml:space="preserve">Duchy Homes </w:t>
+      </w:r>
+      <w:r>
+        <w:rPr>
+          <w:sz w:val="24"/>
+          <w:szCs w:val="24"/>
+        </w:rPr>
+        <w:t xml:space="preserve">and </w:t>
+      </w:r>
       <w:r>
         <w:rPr>
           <w:i/>
@@ -5484,9 +5470,30 @@
           <w:sz w:val="24"/>
           <w:szCs w:val="24"/>
         </w:rPr>
-        <w:t>Meetio</w:t>
-      </w:r>
-      <w:proofErr w:type="spellEnd"/>
+        <w:t>Three</w:t>
+      </w:r>
+      <w:r>
+        <w:rPr>
+          <w:rStyle w:val="FootnoteReference"/>
+          <w:sz w:val="24"/>
+          <w:szCs w:val="24"/>
+        </w:rPr>
+        <w:footnoteReference w:id="8"/>
+      </w:r>
+      <w:r>
+        <w:rPr>
+          <w:sz w:val="24"/>
+          <w:szCs w:val="24"/>
+        </w:rPr>
+        <w:t>,</w:t>
+      </w:r>
+      <w:r>
+        <w:rPr>
+          <w:sz w:val="24"/>
+          <w:szCs w:val="24"/>
+        </w:rPr>
+        <w:t xml:space="preserve"> </w:t>
+      </w:r>
       <w:r>
         <w:rPr>
           <w:i/>
@@ -5494,14 +5501,21 @@
           <w:sz w:val="24"/>
           <w:szCs w:val="24"/>
         </w:rPr>
-        <w:t xml:space="preserve"> </w:t>
-      </w:r>
-      <w:r>
-        <w:rPr>
-          <w:sz w:val="24"/>
-          <w:szCs w:val="24"/>
-        </w:rPr>
-        <w:t xml:space="preserve">with clients like </w:t>
+        <w:t xml:space="preserve">Condeco </w:t>
+      </w:r>
+      <w:r>
+        <w:rPr>
+          <w:sz w:val="24"/>
+          <w:szCs w:val="24"/>
+        </w:rPr>
+        <w:t>with</w:t>
+      </w:r>
+      <w:r>
+        <w:rPr>
+          <w:sz w:val="24"/>
+          <w:szCs w:val="24"/>
+        </w:rPr>
+        <w:t xml:space="preserve"> clients like </w:t>
       </w:r>
       <w:r>
         <w:rPr>
@@ -5510,7 +5524,7 @@
           <w:sz w:val="24"/>
           <w:szCs w:val="24"/>
         </w:rPr>
-        <w:t xml:space="preserve">Duchy Homes </w:t>
+        <w:t xml:space="preserve">Vodafone, Nestle </w:t>
       </w:r>
       <w:r>
         <w:rPr>
@@ -5526,7 +5540,7 @@
           <w:sz w:val="24"/>
           <w:szCs w:val="24"/>
         </w:rPr>
-        <w:t>Three</w:t>
+        <w:t>Comcast</w:t>
       </w:r>
       <w:r>
         <w:rPr>
@@ -5534,7 +5548,7 @@
           <w:sz w:val="24"/>
           <w:szCs w:val="24"/>
         </w:rPr>
-        <w:footnoteReference w:id="8"/>
+        <w:footnoteReference w:id="9"/>
       </w:r>
       <w:r>
         <w:rPr>
@@ -5548,7 +5562,7 @@
           <w:sz w:val="24"/>
           <w:szCs w:val="24"/>
         </w:rPr>
-        <w:t xml:space="preserve"> </w:t>
+        <w:t xml:space="preserve"> and lastly </w:t>
       </w:r>
       <w:r>
         <w:rPr>
@@ -5557,88 +5571,7 @@
           <w:sz w:val="24"/>
           <w:szCs w:val="24"/>
         </w:rPr>
-        <w:t xml:space="preserve">Condeco </w:t>
-      </w:r>
-      <w:r>
-        <w:rPr>
-          <w:sz w:val="24"/>
-          <w:szCs w:val="24"/>
-        </w:rPr>
-        <w:t>with</w:t>
-      </w:r>
-      <w:r>
-        <w:rPr>
-          <w:sz w:val="24"/>
-          <w:szCs w:val="24"/>
-        </w:rPr>
-        <w:t xml:space="preserve"> clients like </w:t>
-      </w:r>
-      <w:r>
-        <w:rPr>
-          <w:i/>
-          <w:iCs/>
-          <w:sz w:val="24"/>
-          <w:szCs w:val="24"/>
-        </w:rPr>
-        <w:t xml:space="preserve">Vodafone, Nestle </w:t>
-      </w:r>
-      <w:r>
-        <w:rPr>
-          <w:sz w:val="24"/>
-          <w:szCs w:val="24"/>
-        </w:rPr>
-        <w:t xml:space="preserve">and </w:t>
-      </w:r>
-      <w:r>
-        <w:rPr>
-          <w:i/>
-          <w:iCs/>
-          <w:sz w:val="24"/>
-          <w:szCs w:val="24"/>
-        </w:rPr>
-        <w:t>Comcast</w:t>
-      </w:r>
-      <w:r>
-        <w:rPr>
-          <w:rStyle w:val="FootnoteReference"/>
-          <w:sz w:val="24"/>
-          <w:szCs w:val="24"/>
-        </w:rPr>
-        <w:footnoteReference w:id="9"/>
-      </w:r>
-      <w:r>
-        <w:rPr>
-          <w:sz w:val="24"/>
-          <w:szCs w:val="24"/>
-        </w:rPr>
-        <w:t>,</w:t>
-      </w:r>
-      <w:r>
-        <w:rPr>
-          <w:sz w:val="24"/>
-          <w:szCs w:val="24"/>
-        </w:rPr>
-        <w:t xml:space="preserve"> and lastly </w:t>
-      </w:r>
-      <w:proofErr w:type="spellStart"/>
-      <w:r>
-        <w:rPr>
-          <w:i/>
-          <w:iCs/>
-          <w:sz w:val="24"/>
-          <w:szCs w:val="24"/>
-        </w:rPr>
-        <w:t>Pronestor</w:t>
-      </w:r>
-      <w:proofErr w:type="spellEnd"/>
-      <w:r>
-        <w:rPr>
-          <w:i/>
-          <w:iCs/>
-          <w:sz w:val="24"/>
-          <w:szCs w:val="24"/>
-        </w:rPr>
-        <w:t xml:space="preserve"> </w:t>
+        <w:t xml:space="preserve">Pronestor </w:t>
       </w:r>
       <w:r>
         <w:rPr>
@@ -6093,8 +6026,16 @@
     <w:p>
       <w:pPr>
         <w:spacing w:line="276" w:lineRule="auto"/>
-      </w:pPr>
-      <w:r>
+        <w:rPr>
+          <w:sz w:val="24"/>
+          <w:szCs w:val="24"/>
+        </w:rPr>
+      </w:pPr>
+      <w:r>
+        <w:rPr>
+          <w:sz w:val="24"/>
+          <w:szCs w:val="24"/>
+        </w:rPr>
         <w:t>The sustainability of the product</w:t>
       </w:r>
     </w:p>
@@ -6111,7 +6052,15 @@
           <w:sz w:val="24"/>
           <w:szCs w:val="24"/>
         </w:rPr>
-        <w:t>The sustainability of a product like this is based on what work is done on it after release. If it were to be implemented and used at this very moment, there would be no software issues and it would work as expected. If it then was left at the current stage and was not sustained through updates and reworks, it would likely break within a year or two as the functionality of many of technologies it relies on would be updated and changed to no longer work with how the code for the app was written.</w:t>
+        <w:t xml:space="preserve">The sustainability of a product like this is based on what work is done on it after release. If it were to be implemented and used at this very moment, there would be no software issues and it would work as expected. If it then was left at the current stage and was not sustained through updates and reworks, it would likely break within a year or two as the functionality of many of technologies it relies on would be updated and changed to no longer work with </w:t>
+      </w:r>
+      <w:r>
+        <w:rPr>
+          <w:sz w:val="24"/>
+          <w:szCs w:val="24"/>
+        </w:rPr>
+        <w:lastRenderedPageBreak/>
+        <w:t>how the code for the app was written.</w:t>
       </w:r>
       <w:r>
         <w:rPr>
@@ -6119,13 +6068,6 @@
           <w:szCs w:val="24"/>
         </w:rPr>
         <w:br/>
-      </w:r>
-      <w:r>
-        <w:rPr>
-          <w:sz w:val="24"/>
-          <w:szCs w:val="24"/>
-        </w:rPr>
-        <w:lastRenderedPageBreak/>
         <w:t>The only way to keep it, and for that matter any app, working as expected for longer periods of time is through</w:t>
       </w:r>
       <w:r>
@@ -6372,6 +6314,7 @@
       </w:pPr>
       <w:bookmarkStart w:id="13" w:name="_Toc100138688"/>
       <w:r>
+        <w:lastRenderedPageBreak/>
         <w:t xml:space="preserve">1.9 </w:t>
       </w:r>
       <w:r>
@@ -6392,7 +6335,6 @@
         <w:spacing w:line="276" w:lineRule="auto"/>
       </w:pPr>
       <w:r>
-        <w:lastRenderedPageBreak/>
         <w:t xml:space="preserve">DON’T REALLY SEE ANY ETHICAL ISSUES. MAYBE PEOPLE ACCESSING THEIR INFO? BUT THAT IS </w:t>
       </w:r>
       <w:r>
@@ -6851,6 +6793,9 @@
       </w:r>
     </w:p>
     <w:p>
+      <w:pPr>
+        <w:spacing w:line="276" w:lineRule="auto"/>
+      </w:pPr>
       <w:r>
         <w:rPr>
           <w:noProof/>
@@ -6895,6 +6840,7 @@
     </w:p>
     <w:p>
       <w:pPr>
+        <w:spacing w:line="276" w:lineRule="auto"/>
         <w:rPr>
           <w:sz w:val="24"/>
           <w:szCs w:val="24"/>
@@ -6972,6 +6918,9 @@
       </w:r>
     </w:p>
     <w:p>
+      <w:pPr>
+        <w:spacing w:line="276" w:lineRule="auto"/>
+      </w:pPr>
       <w:r>
         <w:rPr>
           <w:noProof/>
@@ -7015,6 +6964,7 @@
     </w:p>
     <w:p>
       <w:pPr>
+        <w:spacing w:line="276" w:lineRule="auto"/>
         <w:rPr>
           <w:sz w:val="24"/>
           <w:szCs w:val="24"/>
@@ -7094,6 +7044,7 @@
     </w:p>
     <w:p>
       <w:pPr>
+        <w:spacing w:line="276" w:lineRule="auto"/>
         <w:rPr>
           <w:sz w:val="24"/>
           <w:szCs w:val="24"/>
@@ -7142,6 +7093,7 @@
     </w:p>
     <w:p>
       <w:pPr>
+        <w:spacing w:line="276" w:lineRule="auto"/>
         <w:rPr>
           <w:sz w:val="24"/>
           <w:szCs w:val="24"/>
@@ -7207,7 +7159,15 @@
           <w:sz w:val="24"/>
           <w:szCs w:val="24"/>
         </w:rPr>
-        <w:t>building. Several other classes use the same builder or variations of it, and will be covered later in the report. These builders do not actually return anything themselves but rather has several widgets returned within them based on the status of what they are</w:t>
+        <w:t xml:space="preserve">building. Several other classes use the same builder or variations of it, and will be covered later in the report. These builders do not actually return anything themselves </w:t>
+      </w:r>
+      <w:r>
+        <w:rPr>
+          <w:sz w:val="24"/>
+          <w:szCs w:val="24"/>
+        </w:rPr>
+        <w:lastRenderedPageBreak/>
+        <w:t>but rather has several widgets returned within them based on the status of what they are</w:t>
       </w:r>
       <w:r>
         <w:rPr>
@@ -7226,6 +7186,7 @@
     </w:p>
     <w:p>
       <w:pPr>
+        <w:spacing w:line="276" w:lineRule="auto"/>
         <w:rPr>
           <w:sz w:val="24"/>
           <w:szCs w:val="24"/>
@@ -7235,7 +7196,6 @@
         <w:rPr>
           <w:noProof/>
         </w:rPr>
-        <w:lastRenderedPageBreak/>
         <w:drawing>
           <wp:inline distT="0" distB="0" distL="0" distR="0" wp14:anchorId="1C04B963" wp14:editId="7C48C16F">
             <wp:extent cx="3295650" cy="1743075"/>
@@ -7275,6 +7235,7 @@
     </w:p>
     <w:p>
       <w:pPr>
+        <w:spacing w:line="276" w:lineRule="auto"/>
         <w:rPr>
           <w:sz w:val="24"/>
           <w:szCs w:val="24"/>
@@ -7393,6 +7354,7 @@
     </w:p>
     <w:p>
       <w:pPr>
+        <w:spacing w:line="276" w:lineRule="auto"/>
         <w:rPr>
           <w:sz w:val="24"/>
           <w:szCs w:val="24"/>
@@ -7472,6 +7434,7 @@
     </w:p>
     <w:p>
       <w:pPr>
+        <w:spacing w:line="276" w:lineRule="auto"/>
         <w:rPr>
           <w:sz w:val="24"/>
           <w:szCs w:val="24"/>
@@ -7520,6 +7483,7 @@
     </w:p>
     <w:p>
       <w:pPr>
+        <w:spacing w:line="276" w:lineRule="auto"/>
         <w:rPr>
           <w:sz w:val="24"/>
           <w:szCs w:val="24"/>
@@ -7668,6 +7632,7 @@
     </w:p>
     <w:p>
       <w:pPr>
+        <w:spacing w:line="276" w:lineRule="auto"/>
         <w:rPr>
           <w:sz w:val="24"/>
           <w:szCs w:val="24"/>
@@ -7767,14 +7732,7 @@
           <w:sz w:val="24"/>
           <w:szCs w:val="24"/>
         </w:rPr>
-        <w:t xml:space="preserve"> StatefulWidget </w:t>
-      </w:r>
-      <w:r>
-        <w:rPr>
-          <w:sz w:val="24"/>
-          <w:szCs w:val="24"/>
-        </w:rPr>
-        <w:t xml:space="preserve">is expected to change based on user input. The </w:t>
+        <w:t xml:space="preserve"> </w:t>
       </w:r>
       <w:r>
         <w:rPr>
@@ -7783,6 +7741,7 @@
           <w:sz w:val="24"/>
           <w:szCs w:val="24"/>
         </w:rPr>
+        <w:lastRenderedPageBreak/>
         <w:t xml:space="preserve">StatefulWidget </w:t>
       </w:r>
       <w:r>
@@ -7790,7 +7749,7 @@
           <w:sz w:val="24"/>
           <w:szCs w:val="24"/>
         </w:rPr>
-        <w:t xml:space="preserve">does not have a build function like the </w:t>
+        <w:t xml:space="preserve">is expected to change based on user input. The </w:t>
       </w:r>
       <w:r>
         <w:rPr>
@@ -7799,21 +7758,14 @@
           <w:sz w:val="24"/>
           <w:szCs w:val="24"/>
         </w:rPr>
-        <w:t>StatelessWidget</w:t>
-      </w:r>
-      <w:r>
-        <w:rPr>
-          <w:sz w:val="24"/>
-          <w:szCs w:val="24"/>
-        </w:rPr>
-        <w:t xml:space="preserve"> but </w:t>
-      </w:r>
-      <w:r>
-        <w:rPr>
-          <w:sz w:val="24"/>
-          <w:szCs w:val="24"/>
-        </w:rPr>
-        <w:t xml:space="preserve">has a function that creates a mutable </w:t>
+        <w:t xml:space="preserve">StatefulWidget </w:t>
+      </w:r>
+      <w:r>
+        <w:rPr>
+          <w:sz w:val="24"/>
+          <w:szCs w:val="24"/>
+        </w:rPr>
+        <w:t xml:space="preserve">does not have a build function like the </w:t>
       </w:r>
       <w:r>
         <w:rPr>
@@ -7822,14 +7774,21 @@
           <w:sz w:val="24"/>
           <w:szCs w:val="24"/>
         </w:rPr>
-        <w:t>State</w:t>
-      </w:r>
-      <w:r>
-        <w:rPr>
-          <w:sz w:val="24"/>
-          <w:szCs w:val="24"/>
-        </w:rPr>
-        <w:t xml:space="preserve">. This state is what has the build function, and when changes are applied to the </w:t>
+        <w:t>StatelessWidget</w:t>
+      </w:r>
+      <w:r>
+        <w:rPr>
+          <w:sz w:val="24"/>
+          <w:szCs w:val="24"/>
+        </w:rPr>
+        <w:t xml:space="preserve"> but </w:t>
+      </w:r>
+      <w:r>
+        <w:rPr>
+          <w:sz w:val="24"/>
+          <w:szCs w:val="24"/>
+        </w:rPr>
+        <w:t xml:space="preserve">has a function that creates a mutable </w:t>
       </w:r>
       <w:r>
         <w:rPr>
@@ -7838,6 +7797,22 @@
           <w:sz w:val="24"/>
           <w:szCs w:val="24"/>
         </w:rPr>
+        <w:t>State</w:t>
+      </w:r>
+      <w:r>
+        <w:rPr>
+          <w:sz w:val="24"/>
+          <w:szCs w:val="24"/>
+        </w:rPr>
+        <w:t xml:space="preserve">. This state is what has the build function, and when changes are applied to the </w:t>
+      </w:r>
+      <w:r>
+        <w:rPr>
+          <w:i/>
+          <w:iCs/>
+          <w:sz w:val="24"/>
+          <w:szCs w:val="24"/>
+        </w:rPr>
         <w:t xml:space="preserve">State </w:t>
       </w:r>
       <w:r>
@@ -7850,6 +7825,7 @@
     </w:p>
     <w:p>
       <w:pPr>
+        <w:spacing w:line="276" w:lineRule="auto"/>
         <w:rPr>
           <w:sz w:val="24"/>
           <w:szCs w:val="24"/>
@@ -7859,7 +7835,6 @@
         <w:rPr>
           <w:noProof/>
         </w:rPr>
-        <w:lastRenderedPageBreak/>
         <w:drawing>
           <wp:inline distT="0" distB="0" distL="0" distR="0" wp14:anchorId="1D06F55C" wp14:editId="2EFF9EDE">
             <wp:extent cx="4552950" cy="2543175"/>
@@ -7899,6 +7874,7 @@
     </w:p>
     <w:p>
       <w:pPr>
+        <w:spacing w:line="276" w:lineRule="auto"/>
         <w:rPr>
           <w:sz w:val="24"/>
           <w:szCs w:val="24"/>
@@ -7953,6 +7929,7 @@
     </w:p>
     <w:p>
       <w:pPr>
+        <w:spacing w:line="276" w:lineRule="auto"/>
         <w:rPr>
           <w:sz w:val="24"/>
           <w:szCs w:val="24"/>
@@ -8023,6 +8000,7 @@
     </w:p>
     <w:p>
       <w:pPr>
+        <w:spacing w:line="276" w:lineRule="auto"/>
         <w:rPr>
           <w:sz w:val="24"/>
           <w:szCs w:val="24"/>
@@ -8071,16 +8049,18 @@
     </w:p>
     <w:p>
       <w:pPr>
-        <w:rPr>
-          <w:sz w:val="24"/>
-          <w:szCs w:val="24"/>
-        </w:rPr>
-      </w:pPr>
-      <w:r>
-        <w:rPr>
-          <w:sz w:val="24"/>
-          <w:szCs w:val="24"/>
-        </w:rPr>
+        <w:spacing w:line="276" w:lineRule="auto"/>
+        <w:rPr>
+          <w:sz w:val="24"/>
+          <w:szCs w:val="24"/>
+        </w:rPr>
+      </w:pPr>
+      <w:r>
+        <w:rPr>
+          <w:sz w:val="24"/>
+          <w:szCs w:val="24"/>
+        </w:rPr>
+        <w:lastRenderedPageBreak/>
         <w:t xml:space="preserve">The </w:t>
       </w:r>
       <w:r>
@@ -8200,15 +8180,7 @@
           <w:sz w:val="24"/>
           <w:szCs w:val="24"/>
         </w:rPr>
-        <w:t xml:space="preserve">to display </w:t>
-      </w:r>
-      <w:r>
-        <w:rPr>
-          <w:sz w:val="24"/>
-          <w:szCs w:val="24"/>
-        </w:rPr>
-        <w:lastRenderedPageBreak/>
-        <w:t xml:space="preserve">information from a source and updates the information based on changes to the </w:t>
+        <w:t xml:space="preserve">to display information from a source and updates the information based on changes to the </w:t>
       </w:r>
       <w:r>
         <w:rPr>
@@ -8245,6 +8217,7 @@
     </w:p>
     <w:p>
       <w:pPr>
+        <w:spacing w:line="276" w:lineRule="auto"/>
         <w:rPr>
           <w:sz w:val="24"/>
           <w:szCs w:val="24"/>
@@ -8293,6 +8266,7 @@
     </w:p>
     <w:p>
       <w:pPr>
+        <w:spacing w:line="276" w:lineRule="auto"/>
         <w:rPr>
           <w:sz w:val="24"/>
           <w:szCs w:val="24"/>
@@ -8340,6 +8314,7 @@
     </w:p>
     <w:p>
       <w:pPr>
+        <w:spacing w:line="276" w:lineRule="auto"/>
         <w:rPr>
           <w:sz w:val="24"/>
           <w:szCs w:val="24"/>
@@ -8387,6 +8362,7 @@
     </w:p>
     <w:p>
       <w:pPr>
+        <w:spacing w:line="276" w:lineRule="auto"/>
         <w:rPr>
           <w:sz w:val="24"/>
           <w:szCs w:val="24"/>
@@ -8482,6 +8458,7 @@
     </w:p>
     <w:p>
       <w:pPr>
+        <w:spacing w:line="276" w:lineRule="auto"/>
         <w:rPr>
           <w:sz w:val="24"/>
           <w:szCs w:val="24"/>
@@ -8531,6 +8508,7 @@
     </w:p>
     <w:p>
       <w:pPr>
+        <w:spacing w:line="276" w:lineRule="auto"/>
         <w:rPr>
           <w:sz w:val="24"/>
           <w:szCs w:val="24"/>
@@ -8681,34 +8659,66 @@
       </w:r>
     </w:p>
     <w:p>
-      <w:r>
+      <w:pPr>
+        <w:spacing w:line="276" w:lineRule="auto"/>
+        <w:rPr>
+          <w:sz w:val="24"/>
+          <w:szCs w:val="24"/>
+        </w:rPr>
+      </w:pPr>
+      <w:r>
+        <w:rPr>
+          <w:sz w:val="24"/>
+          <w:szCs w:val="24"/>
+        </w:rPr>
         <w:t xml:space="preserve">All pages used by the phone side of the app are stored in the </w:t>
       </w:r>
       <w:r>
         <w:rPr>
           <w:i/>
           <w:iCs/>
+          <w:sz w:val="24"/>
+          <w:szCs w:val="24"/>
         </w:rPr>
         <w:t xml:space="preserve">phone_pages </w:t>
       </w:r>
       <w:r>
+        <w:rPr>
+          <w:sz w:val="24"/>
+          <w:szCs w:val="24"/>
+        </w:rPr>
         <w:t xml:space="preserve">folder. As mentioned these differ from the other pages because they all share the </w:t>
       </w:r>
       <w:r>
         <w:rPr>
           <w:i/>
           <w:iCs/>
+          <w:sz w:val="24"/>
+          <w:szCs w:val="24"/>
         </w:rPr>
         <w:t xml:space="preserve">PhoneMain </w:t>
       </w:r>
       <w:r>
+        <w:rPr>
+          <w:sz w:val="24"/>
+          <w:szCs w:val="24"/>
+        </w:rPr>
         <w:t>as their wrapper or parent.</w:t>
       </w:r>
     </w:p>
     <w:p>
+      <w:pPr>
+        <w:spacing w:line="276" w:lineRule="auto"/>
+        <w:rPr>
+          <w:sz w:val="24"/>
+          <w:szCs w:val="24"/>
+        </w:rPr>
+      </w:pPr>
       <w:r>
         <w:rPr>
           <w:noProof/>
+          <w:sz w:val="24"/>
+          <w:szCs w:val="24"/>
         </w:rPr>
         <w:drawing>
           <wp:inline distT="0" distB="0" distL="0" distR="0" wp14:anchorId="33CC3802" wp14:editId="3C8D623E">
@@ -8748,34 +8758,66 @@
       </w:r>
     </w:p>
     <w:p>
-      <w:r>
+      <w:pPr>
+        <w:spacing w:line="276" w:lineRule="auto"/>
+        <w:rPr>
+          <w:sz w:val="24"/>
+          <w:szCs w:val="24"/>
+        </w:rPr>
+      </w:pPr>
+      <w:r>
+        <w:rPr>
+          <w:sz w:val="24"/>
+          <w:szCs w:val="24"/>
+        </w:rPr>
         <w:t xml:space="preserve">The first page shown after choosing the phone side of the app when logging in is the </w:t>
       </w:r>
       <w:r>
         <w:rPr>
           <w:i/>
           <w:iCs/>
+          <w:sz w:val="24"/>
+          <w:szCs w:val="24"/>
         </w:rPr>
         <w:t xml:space="preserve">phone_home_page.dart </w:t>
       </w:r>
       <w:r>
+        <w:rPr>
+          <w:sz w:val="24"/>
+          <w:szCs w:val="24"/>
+        </w:rPr>
         <w:t xml:space="preserve">with its class </w:t>
       </w:r>
       <w:r>
         <w:rPr>
           <w:i/>
           <w:iCs/>
+          <w:sz w:val="24"/>
+          <w:szCs w:val="24"/>
         </w:rPr>
         <w:t>PhoneHomePage</w:t>
       </w:r>
       <w:r>
+        <w:rPr>
+          <w:sz w:val="24"/>
+          <w:szCs w:val="24"/>
+        </w:rPr>
         <w:t>. It contains buttons where the user can change their status between busy/available and in office/out of office. This functionality is implemented using two buttons that show what the users current status is.</w:t>
       </w:r>
     </w:p>
     <w:p>
+      <w:pPr>
+        <w:spacing w:line="276" w:lineRule="auto"/>
+        <w:rPr>
+          <w:sz w:val="24"/>
+          <w:szCs w:val="24"/>
+        </w:rPr>
+      </w:pPr>
       <w:r>
         <w:rPr>
           <w:noProof/>
+          <w:sz w:val="24"/>
+          <w:szCs w:val="24"/>
         </w:rPr>
         <w:lastRenderedPageBreak/>
         <w:drawing>
@@ -8816,57 +8858,105 @@
       </w:r>
     </w:p>
     <w:p>
-      <w:r>
+      <w:pPr>
+        <w:spacing w:line="276" w:lineRule="auto"/>
+        <w:rPr>
+          <w:sz w:val="24"/>
+          <w:szCs w:val="24"/>
+        </w:rPr>
+      </w:pPr>
+      <w:r>
+        <w:rPr>
+          <w:sz w:val="24"/>
+          <w:szCs w:val="24"/>
+        </w:rPr>
         <w:t xml:space="preserve">The next page </w:t>
       </w:r>
       <w:r>
+        <w:rPr>
+          <w:sz w:val="24"/>
+          <w:szCs w:val="24"/>
+        </w:rPr>
         <w:t xml:space="preserve">on the phone side of the app is </w:t>
       </w:r>
       <w:r>
         <w:rPr>
           <w:i/>
           <w:iCs/>
+          <w:sz w:val="24"/>
+          <w:szCs w:val="24"/>
         </w:rPr>
         <w:t xml:space="preserve">phone_message_page.dart </w:t>
       </w:r>
       <w:r>
+        <w:rPr>
+          <w:sz w:val="24"/>
+          <w:szCs w:val="24"/>
+        </w:rPr>
         <w:t xml:space="preserve">with the class </w:t>
       </w:r>
       <w:r>
         <w:rPr>
           <w:i/>
           <w:iCs/>
+          <w:sz w:val="24"/>
+          <w:szCs w:val="24"/>
         </w:rPr>
         <w:t>PhoneMessagePage</w:t>
       </w:r>
       <w:r>
+        <w:rPr>
+          <w:sz w:val="24"/>
+          <w:szCs w:val="24"/>
+        </w:rPr>
         <w:t xml:space="preserve">. It has very little code in it as most of the code is provided by the shared </w:t>
       </w:r>
       <w:r>
         <w:rPr>
           <w:i/>
           <w:iCs/>
+          <w:sz w:val="24"/>
+          <w:szCs w:val="24"/>
         </w:rPr>
         <w:t xml:space="preserve">MessagePage </w:t>
       </w:r>
       <w:r>
+        <w:rPr>
+          <w:sz w:val="24"/>
+          <w:szCs w:val="24"/>
+        </w:rPr>
         <w:t xml:space="preserve">class. It differs slightly from its counterpart </w:t>
       </w:r>
       <w:r>
         <w:rPr>
           <w:i/>
           <w:iCs/>
+          <w:sz w:val="24"/>
+          <w:szCs w:val="24"/>
         </w:rPr>
         <w:t xml:space="preserve">TabletMessagePage </w:t>
       </w:r>
       <w:r>
+        <w:rPr>
+          <w:sz w:val="24"/>
+          <w:szCs w:val="24"/>
+        </w:rPr>
         <w:t>by the fact that the sender is set as the lecturer.</w:t>
       </w:r>
     </w:p>
     <w:p>
+      <w:pPr>
+        <w:spacing w:line="276" w:lineRule="auto"/>
+        <w:rPr>
+          <w:sz w:val="24"/>
+          <w:szCs w:val="24"/>
+        </w:rPr>
+      </w:pPr>
       <w:r>
         <w:rPr>
           <w:noProof/>
+          <w:sz w:val="24"/>
+          <w:szCs w:val="24"/>
         </w:rPr>
         <w:drawing>
           <wp:inline distT="0" distB="0" distL="0" distR="0" wp14:anchorId="4864DCF5" wp14:editId="607D6C0F">
@@ -8906,29 +8996,267 @@
       </w:r>
     </w:p>
     <w:p>
-      <w:r>
+      <w:pPr>
+        <w:spacing w:line="276" w:lineRule="auto"/>
+        <w:rPr>
+          <w:sz w:val="24"/>
+          <w:szCs w:val="24"/>
+        </w:rPr>
+      </w:pPr>
+      <w:r>
+        <w:rPr>
+          <w:sz w:val="24"/>
+          <w:szCs w:val="24"/>
+        </w:rPr>
         <w:t xml:space="preserve">The middle page of the phone side of the app is </w:t>
       </w:r>
       <w:r>
         <w:rPr>
           <w:i/>
           <w:iCs/>
+          <w:sz w:val="24"/>
+          <w:szCs w:val="24"/>
         </w:rPr>
         <w:t xml:space="preserve">phone_call_page.dart </w:t>
       </w:r>
       <w:r>
+        <w:rPr>
+          <w:sz w:val="24"/>
+          <w:szCs w:val="24"/>
+        </w:rPr>
         <w:t xml:space="preserve">with the class </w:t>
       </w:r>
       <w:r>
         <w:rPr>
           <w:i/>
           <w:iCs/>
+          <w:sz w:val="24"/>
+          <w:szCs w:val="24"/>
         </w:rPr>
         <w:t>PhoneCallPage</w:t>
       </w:r>
       <w:r>
+        <w:rPr>
+          <w:sz w:val="24"/>
+          <w:szCs w:val="24"/>
+        </w:rPr>
         <w:t xml:space="preserve">. </w:t>
       </w:r>
+      <w:r>
+        <w:rPr>
+          <w:sz w:val="24"/>
+          <w:szCs w:val="24"/>
+        </w:rPr>
+        <w:t xml:space="preserve">It also has very little code in it as most the work is done in </w:t>
+      </w:r>
+      <w:r>
+        <w:rPr>
+          <w:i/>
+          <w:iCs/>
+          <w:sz w:val="24"/>
+          <w:szCs w:val="24"/>
+        </w:rPr>
+        <w:t>CallPage</w:t>
+      </w:r>
+      <w:r>
+        <w:rPr>
+          <w:sz w:val="24"/>
+          <w:szCs w:val="24"/>
+        </w:rPr>
+        <w:t>. When the user uses the app for the first time, it asks for permission to use the camera and microphone, which then is saved in the app and it launces without asking for permission when initiated next.</w:t>
+      </w:r>
+    </w:p>
+    <w:p>
+      <w:pPr>
+        <w:spacing w:line="276" w:lineRule="auto"/>
+        <w:rPr>
+          <w:sz w:val="24"/>
+          <w:szCs w:val="24"/>
+        </w:rPr>
+      </w:pPr>
+      <w:r>
+        <w:rPr>
+          <w:noProof/>
+          <w:sz w:val="24"/>
+          <w:szCs w:val="24"/>
+        </w:rPr>
+        <w:drawing>
+          <wp:inline distT="0" distB="0" distL="0" distR="0" wp14:anchorId="4DC1CD98" wp14:editId="1EF90C46">
+            <wp:extent cx="4905375" cy="2095500"/>
+            <wp:effectExtent l="0" t="0" r="9525" b="0"/>
+            <wp:docPr id="16" name="Picture 16"/>
+            <wp:cNvGraphicFramePr>
+              <a:graphicFrameLocks xmlns:a="http://schemas.openxmlformats.org/drawingml/2006/main" noChangeAspect="1"/>
+            </wp:cNvGraphicFramePr>
+            <a:graphic xmlns:a="http://schemas.openxmlformats.org/drawingml/2006/main">
+              <a:graphicData uri="http://schemas.openxmlformats.org/drawingml/2006/picture">
+                <pic:pic xmlns:pic="http://schemas.openxmlformats.org/drawingml/2006/picture">
+                  <pic:nvPicPr>
+                    <pic:cNvPr id="1" name=""/>
+                    <pic:cNvPicPr/>
+                  </pic:nvPicPr>
+                  <pic:blipFill>
+                    <a:blip r:embed="rId25"/>
+                    <a:stretch>
+                      <a:fillRect/>
+                    </a:stretch>
+                  </pic:blipFill>
+                  <pic:spPr>
+                    <a:xfrm>
+                      <a:off x="0" y="0"/>
+                      <a:ext cx="4905375" cy="2095500"/>
+                    </a:xfrm>
+                    <a:prstGeom prst="rect">
+                      <a:avLst/>
+                    </a:prstGeom>
+                  </pic:spPr>
+                </pic:pic>
+              </a:graphicData>
+            </a:graphic>
+          </wp:inline>
+        </w:drawing>
+      </w:r>
+    </w:p>
+    <w:p>
+      <w:pPr>
+        <w:spacing w:line="276" w:lineRule="auto"/>
+        <w:rPr>
+          <w:sz w:val="24"/>
+          <w:szCs w:val="24"/>
+        </w:rPr>
+      </w:pPr>
+      <w:r>
+        <w:rPr>
+          <w:sz w:val="24"/>
+          <w:szCs w:val="24"/>
+        </w:rPr>
+        <w:t xml:space="preserve">The second to last page of the phone side of the app is </w:t>
+      </w:r>
+      <w:r>
+        <w:rPr>
+          <w:i/>
+          <w:iCs/>
+          <w:sz w:val="24"/>
+          <w:szCs w:val="24"/>
+        </w:rPr>
+        <w:t xml:space="preserve">phone_calendar_page.dart </w:t>
+      </w:r>
+      <w:r>
+        <w:rPr>
+          <w:sz w:val="24"/>
+          <w:szCs w:val="24"/>
+        </w:rPr>
+        <w:t xml:space="preserve">with the class </w:t>
+      </w:r>
+      <w:r>
+        <w:rPr>
+          <w:i/>
+          <w:iCs/>
+          <w:sz w:val="24"/>
+          <w:szCs w:val="24"/>
+        </w:rPr>
+        <w:t>PhoneCalendarPage</w:t>
+      </w:r>
+      <w:r>
+        <w:rPr>
+          <w:sz w:val="24"/>
+          <w:szCs w:val="24"/>
+        </w:rPr>
+        <w:t xml:space="preserve">. It interfaces with the lecturers calendar and adds events to it. It </w:t>
+      </w:r>
+      <w:r>
+        <w:rPr>
+          <w:sz w:val="24"/>
+          <w:szCs w:val="24"/>
+        </w:rPr>
+        <w:lastRenderedPageBreak/>
+        <w:t>has limited functionality by design as the actual interaction with the calendar is done on the tablet side of the app, but it provides the user with an overview of their calendar without having to leave the app.</w:t>
+      </w:r>
+    </w:p>
+    <w:p>
+      <w:pPr>
+        <w:spacing w:line="276" w:lineRule="auto"/>
+        <w:rPr>
+          <w:sz w:val="24"/>
+          <w:szCs w:val="24"/>
+        </w:rPr>
+      </w:pPr>
+      <w:r>
+        <w:rPr>
+          <w:sz w:val="24"/>
+          <w:szCs w:val="24"/>
+        </w:rPr>
+        <w:t xml:space="preserve">The last page of the phone side of the app is </w:t>
+      </w:r>
+      <w:r>
+        <w:rPr>
+          <w:i/>
+          <w:iCs/>
+          <w:sz w:val="24"/>
+          <w:szCs w:val="24"/>
+        </w:rPr>
+        <w:t xml:space="preserve">phone_settings_page.dart </w:t>
+      </w:r>
+      <w:r>
+        <w:rPr>
+          <w:sz w:val="24"/>
+          <w:szCs w:val="24"/>
+        </w:rPr>
+        <w:t xml:space="preserve">with the class </w:t>
+      </w:r>
+      <w:r>
+        <w:rPr>
+          <w:i/>
+          <w:iCs/>
+          <w:sz w:val="24"/>
+          <w:szCs w:val="24"/>
+        </w:rPr>
+        <w:t>PhoneSettingsPage</w:t>
+      </w:r>
+      <w:r>
+        <w:rPr>
+          <w:sz w:val="24"/>
+          <w:szCs w:val="24"/>
+        </w:rPr>
+        <w:t xml:space="preserve">. It imports the lecturers data from the </w:t>
+      </w:r>
+      <w:r>
+        <w:rPr>
+          <w:i/>
+          <w:iCs/>
+          <w:sz w:val="24"/>
+          <w:szCs w:val="24"/>
+        </w:rPr>
+        <w:t xml:space="preserve">Firebase </w:t>
+      </w:r>
+      <w:r>
+        <w:rPr>
+          <w:sz w:val="24"/>
+          <w:szCs w:val="24"/>
+        </w:rPr>
+        <w:t>online database and displays what</w:t>
+      </w:r>
+      <w:r>
+        <w:rPr>
+          <w:sz w:val="24"/>
+          <w:szCs w:val="24"/>
+        </w:rPr>
+        <w:t xml:space="preserve"> information</w:t>
+      </w:r>
+      <w:r>
+        <w:rPr>
+          <w:sz w:val="24"/>
+          <w:szCs w:val="24"/>
+        </w:rPr>
+        <w:t xml:space="preserve"> is currently saved</w:t>
+      </w:r>
+      <w:r>
+        <w:rPr>
+          <w:sz w:val="24"/>
+          <w:szCs w:val="24"/>
+        </w:rPr>
+        <w:t>. The information is displayed in a form that the lecturer can update if needed and updates sent to the online database is automatically reflected on both the phone side and tablet side of the app. There is also the option to log out if needed.</w:t>
+      </w:r>
     </w:p>
     <w:p>
       <w:pPr>
@@ -8939,8 +9267,249 @@
       </w:r>
     </w:p>
     <w:p>
-      <w:r>
-        <w:t>Show some tablet pages</w:t>
+      <w:pPr>
+        <w:spacing w:line="276" w:lineRule="auto"/>
+        <w:rPr>
+          <w:sz w:val="24"/>
+          <w:szCs w:val="24"/>
+        </w:rPr>
+      </w:pPr>
+      <w:r>
+        <w:rPr>
+          <w:sz w:val="24"/>
+          <w:szCs w:val="24"/>
+        </w:rPr>
+        <w:t>Besides the main page, the tablet side of the app has three pages</w:t>
+      </w:r>
+      <w:r>
+        <w:rPr>
+          <w:sz w:val="24"/>
+          <w:szCs w:val="24"/>
+        </w:rPr>
+        <w:t xml:space="preserve"> which are </w:t>
+      </w:r>
+      <w:r>
+        <w:rPr>
+          <w:sz w:val="24"/>
+          <w:szCs w:val="24"/>
+        </w:rPr>
+        <w:t xml:space="preserve"> </w:t>
+      </w:r>
+      <w:r>
+        <w:rPr>
+          <w:i/>
+          <w:iCs/>
+          <w:sz w:val="24"/>
+          <w:szCs w:val="24"/>
+        </w:rPr>
+        <w:t>tablet_calendar_page.dart</w:t>
+      </w:r>
+      <w:r>
+        <w:rPr>
+          <w:sz w:val="24"/>
+          <w:szCs w:val="24"/>
+        </w:rPr>
+        <w:t xml:space="preserve">, </w:t>
+      </w:r>
+      <w:r>
+        <w:rPr>
+          <w:i/>
+          <w:iCs/>
+          <w:sz w:val="24"/>
+          <w:szCs w:val="24"/>
+        </w:rPr>
+        <w:t xml:space="preserve">tablet_call_page.dart </w:t>
+      </w:r>
+      <w:r>
+        <w:rPr>
+          <w:sz w:val="24"/>
+          <w:szCs w:val="24"/>
+        </w:rPr>
+        <w:t xml:space="preserve">and </w:t>
+      </w:r>
+      <w:r>
+        <w:rPr>
+          <w:sz w:val="24"/>
+          <w:szCs w:val="24"/>
+        </w:rPr>
+        <w:softHyphen/>
+      </w:r>
+      <w:r>
+        <w:rPr>
+          <w:sz w:val="24"/>
+          <w:szCs w:val="24"/>
+        </w:rPr>
+        <w:softHyphen/>
+      </w:r>
+      <w:r>
+        <w:rPr>
+          <w:i/>
+          <w:iCs/>
+          <w:sz w:val="24"/>
+          <w:szCs w:val="24"/>
+        </w:rPr>
+        <w:t>tablet_messages_page.dart</w:t>
+      </w:r>
+      <w:r>
+        <w:rPr>
+          <w:sz w:val="24"/>
+          <w:szCs w:val="24"/>
+        </w:rPr>
+        <w:t xml:space="preserve">. The two later pages </w:t>
+      </w:r>
+      <w:r>
+        <w:rPr>
+          <w:sz w:val="24"/>
+          <w:szCs w:val="24"/>
+        </w:rPr>
+        <w:t>looking and working very similarly to their counterparts on the phone side of the app.</w:t>
+      </w:r>
+    </w:p>
+    <w:p>
+      <w:pPr>
+        <w:spacing w:line="276" w:lineRule="auto"/>
+        <w:rPr>
+          <w:sz w:val="24"/>
+          <w:szCs w:val="24"/>
+        </w:rPr>
+      </w:pPr>
+      <w:r>
+        <w:rPr>
+          <w:noProof/>
+          <w:sz w:val="24"/>
+          <w:szCs w:val="24"/>
+        </w:rPr>
+        <w:drawing>
+          <wp:inline distT="0" distB="0" distL="0" distR="0" wp14:anchorId="3CC74F8A" wp14:editId="45432C83">
+            <wp:extent cx="1743075" cy="981075"/>
+            <wp:effectExtent l="0" t="0" r="9525" b="9525"/>
+            <wp:docPr id="17" name="Picture 17"/>
+            <wp:cNvGraphicFramePr>
+              <a:graphicFrameLocks xmlns:a="http://schemas.openxmlformats.org/drawingml/2006/main" noChangeAspect="1"/>
+            </wp:cNvGraphicFramePr>
+            <a:graphic xmlns:a="http://schemas.openxmlformats.org/drawingml/2006/main">
+              <a:graphicData uri="http://schemas.openxmlformats.org/drawingml/2006/picture">
+                <pic:pic xmlns:pic="http://schemas.openxmlformats.org/drawingml/2006/picture">
+                  <pic:nvPicPr>
+                    <pic:cNvPr id="1" name=""/>
+                    <pic:cNvPicPr/>
+                  </pic:nvPicPr>
+                  <pic:blipFill>
+                    <a:blip r:embed="rId26"/>
+                    <a:stretch>
+                      <a:fillRect/>
+                    </a:stretch>
+                  </pic:blipFill>
+                  <pic:spPr>
+                    <a:xfrm>
+                      <a:off x="0" y="0"/>
+                      <a:ext cx="1743075" cy="981075"/>
+                    </a:xfrm>
+                    <a:prstGeom prst="rect">
+                      <a:avLst/>
+                    </a:prstGeom>
+                  </pic:spPr>
+                </pic:pic>
+              </a:graphicData>
+            </a:graphic>
+          </wp:inline>
+        </w:drawing>
+      </w:r>
+    </w:p>
+    <w:p>
+      <w:pPr>
+        <w:spacing w:line="276" w:lineRule="auto"/>
+        <w:rPr>
+          <w:sz w:val="24"/>
+          <w:szCs w:val="24"/>
+        </w:rPr>
+      </w:pPr>
+      <w:r>
+        <w:rPr>
+          <w:sz w:val="24"/>
+          <w:szCs w:val="24"/>
+        </w:rPr>
+        <w:t xml:space="preserve">The </w:t>
+      </w:r>
+      <w:r>
+        <w:rPr>
+          <w:i/>
+          <w:iCs/>
+          <w:sz w:val="24"/>
+          <w:szCs w:val="24"/>
+        </w:rPr>
+        <w:t xml:space="preserve">TabletCalendarPage </w:t>
+      </w:r>
+      <w:r>
+        <w:rPr>
+          <w:sz w:val="24"/>
+          <w:szCs w:val="24"/>
+        </w:rPr>
+        <w:t xml:space="preserve">class contained in the </w:t>
+      </w:r>
+      <w:r>
+        <w:rPr>
+          <w:i/>
+          <w:iCs/>
+          <w:sz w:val="24"/>
+          <w:szCs w:val="24"/>
+        </w:rPr>
+        <w:t xml:space="preserve">tablet_calendar_page.dart </w:t>
+      </w:r>
+      <w:r>
+        <w:rPr>
+          <w:sz w:val="24"/>
+          <w:szCs w:val="24"/>
+        </w:rPr>
+        <w:t>file shares the functionality of interfacing with the users calendar to display when they are available and not. The added functionality it provides is that a visitor can book meetings during the available times in the lecturers calendar, ensuring it does not overlap with any existing events. To book a meeting, the app uses a combination of text fields, a clock widget and a calendar widget, making it easy and intuitive to book a meeting at the desired time. Below is the code of the date picker.</w:t>
+      </w:r>
+    </w:p>
+    <w:p>
+      <w:pPr>
+        <w:spacing w:line="276" w:lineRule="auto"/>
+      </w:pPr>
+      <w:r>
+        <w:rPr>
+          <w:noProof/>
+          <w:sz w:val="24"/>
+          <w:szCs w:val="24"/>
+        </w:rPr>
+        <w:lastRenderedPageBreak/>
+        <w:drawing>
+          <wp:inline distT="0" distB="0" distL="0" distR="0" wp14:anchorId="29D6B75E" wp14:editId="2D454B38">
+            <wp:extent cx="4057650" cy="3800475"/>
+            <wp:effectExtent l="0" t="0" r="0" b="9525"/>
+            <wp:docPr id="18" name="Picture 18"/>
+            <wp:cNvGraphicFramePr>
+              <a:graphicFrameLocks xmlns:a="http://schemas.openxmlformats.org/drawingml/2006/main" noChangeAspect="1"/>
+            </wp:cNvGraphicFramePr>
+            <a:graphic xmlns:a="http://schemas.openxmlformats.org/drawingml/2006/main">
+              <a:graphicData uri="http://schemas.openxmlformats.org/drawingml/2006/picture">
+                <pic:pic xmlns:pic="http://schemas.openxmlformats.org/drawingml/2006/picture">
+                  <pic:nvPicPr>
+                    <pic:cNvPr id="1" name=""/>
+                    <pic:cNvPicPr/>
+                  </pic:nvPicPr>
+                  <pic:blipFill>
+                    <a:blip r:embed="rId27"/>
+                    <a:stretch>
+                      <a:fillRect/>
+                    </a:stretch>
+                  </pic:blipFill>
+                  <pic:spPr>
+                    <a:xfrm>
+                      <a:off x="0" y="0"/>
+                      <a:ext cx="4057650" cy="3800475"/>
+                    </a:xfrm>
+                    <a:prstGeom prst="rect">
+                      <a:avLst/>
+                    </a:prstGeom>
+                  </pic:spPr>
+                </pic:pic>
+              </a:graphicData>
+            </a:graphic>
+          </wp:inline>
+        </w:drawing>
       </w:r>
     </w:p>
     <w:p>
@@ -8952,8 +9521,116 @@
       </w:r>
     </w:p>
     <w:p>
-      <w:r>
-        <w:t>Show the lecturer model</w:t>
+      <w:pPr>
+        <w:spacing w:line="276" w:lineRule="auto"/>
+        <w:rPr>
+          <w:sz w:val="24"/>
+          <w:szCs w:val="24"/>
+        </w:rPr>
+      </w:pPr>
+      <w:r>
+        <w:rPr>
+          <w:sz w:val="24"/>
+          <w:szCs w:val="24"/>
+        </w:rPr>
+        <w:t xml:space="preserve">The </w:t>
+      </w:r>
+      <w:r>
+        <w:rPr>
+          <w:i/>
+          <w:iCs/>
+          <w:sz w:val="24"/>
+          <w:szCs w:val="24"/>
+        </w:rPr>
+        <w:t>models</w:t>
+      </w:r>
+      <w:r>
+        <w:rPr>
+          <w:sz w:val="24"/>
+          <w:szCs w:val="24"/>
+        </w:rPr>
+        <w:t xml:space="preserve"> folder contains a single file, </w:t>
+      </w:r>
+      <w:r>
+        <w:rPr>
+          <w:i/>
+          <w:iCs/>
+          <w:sz w:val="24"/>
+          <w:szCs w:val="24"/>
+        </w:rPr>
+        <w:t>lecturer.dart</w:t>
+      </w:r>
+      <w:r>
+        <w:rPr>
+          <w:sz w:val="24"/>
+          <w:szCs w:val="24"/>
+        </w:rPr>
+        <w:t xml:space="preserve">, which </w:t>
+      </w:r>
+      <w:r>
+        <w:rPr>
+          <w:sz w:val="24"/>
+          <w:szCs w:val="24"/>
+        </w:rPr>
+        <w:t xml:space="preserve">provides the data structure that stores the information about the lecturer. It also provides two helper functions to pack and unpack it to and from a JSON format. Pictured below is the main structure of the </w:t>
+      </w:r>
+      <w:r>
+        <w:rPr>
+          <w:i/>
+          <w:iCs/>
+          <w:sz w:val="24"/>
+          <w:szCs w:val="24"/>
+        </w:rPr>
+        <w:t xml:space="preserve">Lecturer </w:t>
+      </w:r>
+      <w:r>
+        <w:rPr>
+          <w:sz w:val="24"/>
+          <w:szCs w:val="24"/>
+        </w:rPr>
+        <w:t>class.</w:t>
+      </w:r>
+    </w:p>
+    <w:p>
+      <w:r>
+        <w:rPr>
+          <w:noProof/>
+        </w:rPr>
+        <w:drawing>
+          <wp:inline distT="0" distB="0" distL="0" distR="0" wp14:anchorId="5A761F3E" wp14:editId="00997168">
+            <wp:extent cx="1752600" cy="1924050"/>
+            <wp:effectExtent l="0" t="0" r="0" b="0"/>
+            <wp:docPr id="19" name="Picture 19"/>
+            <wp:cNvGraphicFramePr>
+              <a:graphicFrameLocks xmlns:a="http://schemas.openxmlformats.org/drawingml/2006/main" noChangeAspect="1"/>
+            </wp:cNvGraphicFramePr>
+            <a:graphic xmlns:a="http://schemas.openxmlformats.org/drawingml/2006/main">
+              <a:graphicData uri="http://schemas.openxmlformats.org/drawingml/2006/picture">
+                <pic:pic xmlns:pic="http://schemas.openxmlformats.org/drawingml/2006/picture">
+                  <pic:nvPicPr>
+                    <pic:cNvPr id="1" name=""/>
+                    <pic:cNvPicPr/>
+                  </pic:nvPicPr>
+                  <pic:blipFill>
+                    <a:blip r:embed="rId28"/>
+                    <a:stretch>
+                      <a:fillRect/>
+                    </a:stretch>
+                  </pic:blipFill>
+                  <pic:spPr>
+                    <a:xfrm>
+                      <a:off x="0" y="0"/>
+                      <a:ext cx="1752600" cy="1924050"/>
+                    </a:xfrm>
+                    <a:prstGeom prst="rect">
+                      <a:avLst/>
+                    </a:prstGeom>
+                  </pic:spPr>
+                </pic:pic>
+              </a:graphicData>
+            </a:graphic>
+          </wp:inline>
+        </w:drawing>
       </w:r>
     </w:p>
     <w:p>
@@ -8965,8 +9642,503 @@
       </w:r>
     </w:p>
     <w:p>
-      <w:r>
-        <w:t>Show some of the widgets</w:t>
+      <w:pPr>
+        <w:spacing w:line="276" w:lineRule="auto"/>
+        <w:rPr>
+          <w:sz w:val="24"/>
+          <w:szCs w:val="24"/>
+        </w:rPr>
+      </w:pPr>
+      <w:r>
+        <w:rPr>
+          <w:sz w:val="24"/>
+          <w:szCs w:val="24"/>
+        </w:rPr>
+        <w:t xml:space="preserve">The </w:t>
+      </w:r>
+      <w:r>
+        <w:rPr>
+          <w:i/>
+          <w:iCs/>
+          <w:sz w:val="24"/>
+          <w:szCs w:val="24"/>
+        </w:rPr>
+        <w:t xml:space="preserve">widgets </w:t>
+      </w:r>
+      <w:r>
+        <w:rPr>
+          <w:sz w:val="24"/>
+          <w:szCs w:val="24"/>
+        </w:rPr>
+        <w:t xml:space="preserve">folder contains an assortment of widgets used through the app, some of which have been mentioned already like </w:t>
+      </w:r>
+      <w:r>
+        <w:rPr>
+          <w:i/>
+          <w:iCs/>
+          <w:sz w:val="24"/>
+          <w:szCs w:val="24"/>
+        </w:rPr>
+        <w:t xml:space="preserve">message_widget.dart </w:t>
+      </w:r>
+      <w:r>
+        <w:rPr>
+          <w:sz w:val="24"/>
+          <w:szCs w:val="24"/>
+        </w:rPr>
+        <w:t xml:space="preserve">and </w:t>
+      </w:r>
+      <w:r>
+        <w:rPr>
+          <w:i/>
+          <w:iCs/>
+          <w:sz w:val="24"/>
+          <w:szCs w:val="24"/>
+        </w:rPr>
+        <w:t>app_theme.dart</w:t>
+      </w:r>
+      <w:r>
+        <w:rPr>
+          <w:sz w:val="24"/>
+          <w:szCs w:val="24"/>
+        </w:rPr>
+        <w:t>.</w:t>
+      </w:r>
+    </w:p>
+    <w:p>
+      <w:pPr>
+        <w:spacing w:line="276" w:lineRule="auto"/>
+        <w:rPr>
+          <w:sz w:val="24"/>
+          <w:szCs w:val="24"/>
+        </w:rPr>
+      </w:pPr>
+      <w:r>
+        <w:rPr>
+          <w:noProof/>
+        </w:rPr>
+        <w:lastRenderedPageBreak/>
+        <w:drawing>
+          <wp:inline distT="0" distB="0" distL="0" distR="0" wp14:anchorId="54AB3CE5" wp14:editId="484C0AD0">
+            <wp:extent cx="1752600" cy="1352550"/>
+            <wp:effectExtent l="0" t="0" r="0" b="0"/>
+            <wp:docPr id="20" name="Picture 20"/>
+            <wp:cNvGraphicFramePr>
+              <a:graphicFrameLocks xmlns:a="http://schemas.openxmlformats.org/drawingml/2006/main" noChangeAspect="1"/>
+            </wp:cNvGraphicFramePr>
+            <a:graphic xmlns:a="http://schemas.openxmlformats.org/drawingml/2006/main">
+              <a:graphicData uri="http://schemas.openxmlformats.org/drawingml/2006/picture">
+                <pic:pic xmlns:pic="http://schemas.openxmlformats.org/drawingml/2006/picture">
+                  <pic:nvPicPr>
+                    <pic:cNvPr id="1" name=""/>
+                    <pic:cNvPicPr/>
+                  </pic:nvPicPr>
+                  <pic:blipFill>
+                    <a:blip r:embed="rId29"/>
+                    <a:stretch>
+                      <a:fillRect/>
+                    </a:stretch>
+                  </pic:blipFill>
+                  <pic:spPr>
+                    <a:xfrm>
+                      <a:off x="0" y="0"/>
+                      <a:ext cx="1752600" cy="1352550"/>
+                    </a:xfrm>
+                    <a:prstGeom prst="rect">
+                      <a:avLst/>
+                    </a:prstGeom>
+                  </pic:spPr>
+                </pic:pic>
+              </a:graphicData>
+            </a:graphic>
+          </wp:inline>
+        </w:drawing>
+      </w:r>
+    </w:p>
+    <w:p>
+      <w:pPr>
+        <w:spacing w:line="276" w:lineRule="auto"/>
+        <w:rPr>
+          <w:sz w:val="24"/>
+          <w:szCs w:val="24"/>
+        </w:rPr>
+      </w:pPr>
+      <w:r>
+        <w:rPr>
+          <w:sz w:val="24"/>
+          <w:szCs w:val="24"/>
+        </w:rPr>
+        <w:t xml:space="preserve">The file </w:t>
+      </w:r>
+      <w:r>
+        <w:rPr>
+          <w:i/>
+          <w:iCs/>
+          <w:sz w:val="24"/>
+          <w:szCs w:val="24"/>
+        </w:rPr>
+        <w:t xml:space="preserve">app_theme.dart </w:t>
+      </w:r>
+      <w:r>
+        <w:rPr>
+          <w:sz w:val="24"/>
+          <w:szCs w:val="24"/>
+        </w:rPr>
+        <w:t xml:space="preserve">contains the class </w:t>
+      </w:r>
+      <w:r>
+        <w:rPr>
+          <w:i/>
+          <w:iCs/>
+          <w:sz w:val="24"/>
+          <w:szCs w:val="24"/>
+        </w:rPr>
+        <w:t xml:space="preserve">AppTheme </w:t>
+      </w:r>
+      <w:r>
+        <w:rPr>
+          <w:sz w:val="24"/>
+          <w:szCs w:val="24"/>
+        </w:rPr>
+        <w:t xml:space="preserve">that provides a custom theme used by the app. It uses a colour swatch, a type of gradient, to provide the app with a simple, </w:t>
+      </w:r>
+      <w:r>
+        <w:rPr>
+          <w:sz w:val="24"/>
+          <w:szCs w:val="24"/>
+        </w:rPr>
+        <w:t>elegant,</w:t>
+      </w:r>
+      <w:r>
+        <w:rPr>
+          <w:sz w:val="24"/>
+          <w:szCs w:val="24"/>
+        </w:rPr>
+        <w:t xml:space="preserve"> and modern design.</w:t>
+      </w:r>
+    </w:p>
+    <w:p>
+      <w:pPr>
+        <w:spacing w:line="276" w:lineRule="auto"/>
+        <w:rPr>
+          <w:sz w:val="24"/>
+          <w:szCs w:val="24"/>
+        </w:rPr>
+      </w:pPr>
+      <w:r>
+        <w:rPr>
+          <w:sz w:val="24"/>
+          <w:szCs w:val="24"/>
+        </w:rPr>
+        <w:t xml:space="preserve">The file </w:t>
+      </w:r>
+      <w:r>
+        <w:rPr>
+          <w:i/>
+          <w:iCs/>
+          <w:sz w:val="24"/>
+          <w:szCs w:val="24"/>
+        </w:rPr>
+        <w:t xml:space="preserve">calendar_data_source.dart </w:t>
+      </w:r>
+      <w:r>
+        <w:rPr>
+          <w:sz w:val="24"/>
+          <w:szCs w:val="24"/>
+        </w:rPr>
+        <w:t xml:space="preserve">with the class </w:t>
+      </w:r>
+      <w:r>
+        <w:rPr>
+          <w:i/>
+          <w:iCs/>
+          <w:sz w:val="24"/>
+          <w:szCs w:val="24"/>
+        </w:rPr>
+        <w:t xml:space="preserve">CDS </w:t>
+      </w:r>
+      <w:r>
+        <w:rPr>
+          <w:sz w:val="24"/>
+          <w:szCs w:val="24"/>
+        </w:rPr>
+        <w:t>is a helper class needed for the app to retrieve and store events from the users calendar.</w:t>
+      </w:r>
+    </w:p>
+    <w:p>
+      <w:pPr>
+        <w:spacing w:line="276" w:lineRule="auto"/>
+        <w:rPr>
+          <w:sz w:val="24"/>
+          <w:szCs w:val="24"/>
+        </w:rPr>
+      </w:pPr>
+      <w:r>
+        <w:rPr>
+          <w:noProof/>
+        </w:rPr>
+        <w:drawing>
+          <wp:inline distT="0" distB="0" distL="0" distR="0" wp14:anchorId="1C477CC3" wp14:editId="7D8A1349">
+            <wp:extent cx="3057525" cy="1047750"/>
+            <wp:effectExtent l="0" t="0" r="9525" b="0"/>
+            <wp:docPr id="21" name="Picture 21"/>
+            <wp:cNvGraphicFramePr>
+              <a:graphicFrameLocks xmlns:a="http://schemas.openxmlformats.org/drawingml/2006/main" noChangeAspect="1"/>
+            </wp:cNvGraphicFramePr>
+            <a:graphic xmlns:a="http://schemas.openxmlformats.org/drawingml/2006/main">
+              <a:graphicData uri="http://schemas.openxmlformats.org/drawingml/2006/picture">
+                <pic:pic xmlns:pic="http://schemas.openxmlformats.org/drawingml/2006/picture">
+                  <pic:nvPicPr>
+                    <pic:cNvPr id="1" name=""/>
+                    <pic:cNvPicPr/>
+                  </pic:nvPicPr>
+                  <pic:blipFill>
+                    <a:blip r:embed="rId30"/>
+                    <a:stretch>
+                      <a:fillRect/>
+                    </a:stretch>
+                  </pic:blipFill>
+                  <pic:spPr>
+                    <a:xfrm>
+                      <a:off x="0" y="0"/>
+                      <a:ext cx="3057525" cy="1047750"/>
+                    </a:xfrm>
+                    <a:prstGeom prst="rect">
+                      <a:avLst/>
+                    </a:prstGeom>
+                  </pic:spPr>
+                </pic:pic>
+              </a:graphicData>
+            </a:graphic>
+          </wp:inline>
+        </w:drawing>
+      </w:r>
+    </w:p>
+    <w:p>
+      <w:pPr>
+        <w:spacing w:line="276" w:lineRule="auto"/>
+        <w:rPr>
+          <w:sz w:val="24"/>
+          <w:szCs w:val="24"/>
+        </w:rPr>
+      </w:pPr>
+      <w:r>
+        <w:rPr>
+          <w:sz w:val="24"/>
+          <w:szCs w:val="24"/>
+        </w:rPr>
+        <w:t xml:space="preserve">The custom made class </w:t>
+      </w:r>
+      <w:r>
+        <w:rPr>
+          <w:i/>
+          <w:iCs/>
+          <w:sz w:val="24"/>
+          <w:szCs w:val="24"/>
+        </w:rPr>
+        <w:t xml:space="preserve">FirebaseConnector </w:t>
+      </w:r>
+      <w:r>
+        <w:rPr>
+          <w:sz w:val="24"/>
+          <w:szCs w:val="24"/>
+        </w:rPr>
+        <w:t xml:space="preserve">is stored in the file </w:t>
+      </w:r>
+      <w:r>
+        <w:rPr>
+          <w:i/>
+          <w:iCs/>
+          <w:sz w:val="24"/>
+          <w:szCs w:val="24"/>
+        </w:rPr>
+        <w:t xml:space="preserve">firebase_connector.dart </w:t>
+      </w:r>
+      <w:r>
+        <w:rPr>
+          <w:sz w:val="24"/>
+          <w:szCs w:val="24"/>
+        </w:rPr>
+        <w:t xml:space="preserve">provides the app with a connection to the online </w:t>
+      </w:r>
+      <w:r>
+        <w:rPr>
+          <w:i/>
+          <w:iCs/>
+          <w:sz w:val="24"/>
+          <w:szCs w:val="24"/>
+        </w:rPr>
+        <w:t xml:space="preserve">Firebase </w:t>
+      </w:r>
+      <w:r>
+        <w:rPr>
+          <w:sz w:val="24"/>
+          <w:szCs w:val="24"/>
+        </w:rPr>
+        <w:t>services. It makes sure the connection is initialised and stays operative while the app is in use and also helps retrieve and send data between the app and the online database. Below is on of its custom methods that uploads a message to the database.</w:t>
+      </w:r>
+    </w:p>
+    <w:p>
+      <w:pPr>
+        <w:spacing w:line="276" w:lineRule="auto"/>
+        <w:rPr>
+          <w:sz w:val="24"/>
+          <w:szCs w:val="24"/>
+        </w:rPr>
+      </w:pPr>
+      <w:r>
+        <w:rPr>
+          <w:noProof/>
+        </w:rPr>
+        <w:drawing>
+          <wp:inline distT="0" distB="0" distL="0" distR="0" wp14:anchorId="0B9363A6" wp14:editId="3062969F">
+            <wp:extent cx="4933950" cy="2562225"/>
+            <wp:effectExtent l="0" t="0" r="0" b="9525"/>
+            <wp:docPr id="22" name="Picture 22"/>
+            <wp:cNvGraphicFramePr>
+              <a:graphicFrameLocks xmlns:a="http://schemas.openxmlformats.org/drawingml/2006/main" noChangeAspect="1"/>
+            </wp:cNvGraphicFramePr>
+            <a:graphic xmlns:a="http://schemas.openxmlformats.org/drawingml/2006/main">
+              <a:graphicData uri="http://schemas.openxmlformats.org/drawingml/2006/picture">
+                <pic:pic xmlns:pic="http://schemas.openxmlformats.org/drawingml/2006/picture">
+                  <pic:nvPicPr>
+                    <pic:cNvPr id="1" name=""/>
+                    <pic:cNvPicPr/>
+                  </pic:nvPicPr>
+                  <pic:blipFill>
+                    <a:blip r:embed="rId31"/>
+                    <a:stretch>
+                      <a:fillRect/>
+                    </a:stretch>
+                  </pic:blipFill>
+                  <pic:spPr>
+                    <a:xfrm>
+                      <a:off x="0" y="0"/>
+                      <a:ext cx="4933950" cy="2562225"/>
+                    </a:xfrm>
+                    <a:prstGeom prst="rect">
+                      <a:avLst/>
+                    </a:prstGeom>
+                  </pic:spPr>
+                </pic:pic>
+              </a:graphicData>
+            </a:graphic>
+          </wp:inline>
+        </w:drawing>
+      </w:r>
+    </w:p>
+    <w:p>
+      <w:pPr>
+        <w:spacing w:line="276" w:lineRule="auto"/>
+        <w:rPr>
+          <w:sz w:val="24"/>
+          <w:szCs w:val="24"/>
+        </w:rPr>
+      </w:pPr>
+      <w:r>
+        <w:rPr>
+          <w:sz w:val="24"/>
+          <w:szCs w:val="24"/>
+        </w:rPr>
+        <w:t xml:space="preserve">The class </w:t>
+      </w:r>
+      <w:r>
+        <w:rPr>
+          <w:i/>
+          <w:iCs/>
+          <w:sz w:val="24"/>
+          <w:szCs w:val="24"/>
+        </w:rPr>
+        <w:t xml:space="preserve">Message </w:t>
+      </w:r>
+      <w:r>
+        <w:rPr>
+          <w:sz w:val="24"/>
+          <w:szCs w:val="24"/>
+        </w:rPr>
+        <w:t xml:space="preserve">stored in </w:t>
+      </w:r>
+      <w:r>
+        <w:rPr>
+          <w:i/>
+          <w:iCs/>
+          <w:sz w:val="24"/>
+          <w:szCs w:val="24"/>
+        </w:rPr>
+        <w:t xml:space="preserve">message_widget.dart </w:t>
+      </w:r>
+      <w:r>
+        <w:rPr>
+          <w:sz w:val="24"/>
+          <w:szCs w:val="24"/>
+        </w:rPr>
+        <w:t>is used as a wrapper to store and display messages when either of the message pages are displayed. It stores the content of the message, who sent it and when it was sent.</w:t>
+      </w:r>
+    </w:p>
+    <w:p>
+      <w:pPr>
+        <w:spacing w:line="276" w:lineRule="auto"/>
+        <w:rPr>
+          <w:sz w:val="24"/>
+          <w:szCs w:val="24"/>
+        </w:rPr>
+      </w:pPr>
+      <w:r>
+        <w:rPr>
+          <w:noProof/>
+        </w:rPr>
+        <w:lastRenderedPageBreak/>
+        <w:drawing>
+          <wp:inline distT="0" distB="0" distL="0" distR="0" wp14:anchorId="27DE8ECC" wp14:editId="20190339">
+            <wp:extent cx="5248275" cy="1085850"/>
+            <wp:effectExtent l="0" t="0" r="9525" b="0"/>
+            <wp:docPr id="23" name="Picture 23"/>
+            <wp:cNvGraphicFramePr>
+              <a:graphicFrameLocks xmlns:a="http://schemas.openxmlformats.org/drawingml/2006/main" noChangeAspect="1"/>
+            </wp:cNvGraphicFramePr>
+            <a:graphic xmlns:a="http://schemas.openxmlformats.org/drawingml/2006/main">
+              <a:graphicData uri="http://schemas.openxmlformats.org/drawingml/2006/picture">
+                <pic:pic xmlns:pic="http://schemas.openxmlformats.org/drawingml/2006/picture">
+                  <pic:nvPicPr>
+                    <pic:cNvPr id="1" name=""/>
+                    <pic:cNvPicPr/>
+                  </pic:nvPicPr>
+                  <pic:blipFill>
+                    <a:blip r:embed="rId32"/>
+                    <a:stretch>
+                      <a:fillRect/>
+                    </a:stretch>
+                  </pic:blipFill>
+                  <pic:spPr>
+                    <a:xfrm>
+                      <a:off x="0" y="0"/>
+                      <a:ext cx="5248275" cy="1085850"/>
+                    </a:xfrm>
+                    <a:prstGeom prst="rect">
+                      <a:avLst/>
+                    </a:prstGeom>
+                  </pic:spPr>
+                </pic:pic>
+              </a:graphicData>
+            </a:graphic>
+          </wp:inline>
+        </w:drawing>
+      </w:r>
+    </w:p>
+    <w:p>
+      <w:pPr>
+        <w:spacing w:line="276" w:lineRule="auto"/>
+        <w:rPr>
+          <w:sz w:val="24"/>
+          <w:szCs w:val="24"/>
+        </w:rPr>
+      </w:pPr>
+      <w:r>
+        <w:rPr>
+          <w:sz w:val="24"/>
+          <w:szCs w:val="24"/>
+        </w:rPr>
+        <w:t>NEED TO EITHER IMPLEMENT NOTIFICATION OR REMOVE THE CLASS ALL TOGETHER</w:t>
       </w:r>
     </w:p>
     <w:p>
@@ -8998,7 +10170,6 @@
       </w:pPr>
       <w:bookmarkStart w:id="21" w:name="_Toc100138696"/>
       <w:r>
-        <w:lastRenderedPageBreak/>
         <w:t xml:space="preserve">3. </w:t>
       </w:r>
       <w:r>
@@ -9206,7 +10377,7 @@
       <w:pPr>
         <w:spacing w:line="276" w:lineRule="auto"/>
       </w:pPr>
-      <w:hyperlink r:id="rId25" w:history="1">
+      <w:hyperlink r:id="rId33" w:history="1">
         <w:r>
           <w:rPr>
             <w:rStyle w:val="Hyperlink"/>
@@ -9233,7 +10404,7 @@
       <w:pPr>
         <w:spacing w:line="276" w:lineRule="auto"/>
       </w:pPr>
-      <w:hyperlink r:id="rId26" w:history="1">
+      <w:hyperlink r:id="rId34" w:history="1">
         <w:r>
           <w:rPr>
             <w:rStyle w:val="Hyperlink"/>
@@ -9962,8 +11133,8 @@
       </w:pPr>
     </w:p>
     <w:sectPr>
-      <w:headerReference w:type="first" r:id="rId27"/>
-      <w:footerReference w:type="first" r:id="rId28"/>
+      <w:headerReference w:type="first" r:id="rId35"/>
+      <w:footerReference w:type="first" r:id="rId36"/>
       <w:pgSz w:w="11906" w:h="16838"/>
       <w:pgMar w:top="1440" w:right="1440" w:bottom="1440" w:left="1440" w:header="708" w:footer="708" w:gutter="0"/>
       <w:pgNumType w:start="1"/>

</xml_diff>

<commit_message>
more work on Final Project Report.docx
</commit_message>
<xml_diff>
--- a/docs/Final Project Report.docx
+++ b/docs/Final Project Report.docx
@@ -10153,10 +10153,14 @@
     </w:p>
     <w:p>
       <w:r>
-        <w:t>Images displaying various pages, showing how they work and what they look like.</w:t>
-      </w:r>
-    </w:p>
-    <w:p/>
+        <w:t>This section includes pictures of the app, including some shared pages, some pages only used by the phone side and some pages only used by the tablet side.</w:t>
+      </w:r>
+    </w:p>
+    <w:p>
+      <w:r>
+        <w:t>WILL ADD PICTURES AND DESCRIPTION HERE</w:t>
+      </w:r>
+    </w:p>
     <w:p/>
     <w:p/>
     <w:p/>

</xml_diff>